<commit_message>
Current progress with report
</commit_message>
<xml_diff>
--- a/NOTES.docx
+++ b/NOTES.docx
@@ -127,266 +127,6 @@
     </w:p>
     <w:p>
       <w:pPr>
-        <w:pStyle w:val="ListParagraph"/>
-        <w:ind w:left="1080"/>
-        <w:rPr>
-          <w:sz w:val="24"/>
-          <w:szCs w:val="24"/>
-        </w:rPr>
-      </w:pPr>
-    </w:p>
-    <w:p>
-      <w:pPr>
-        <w:pStyle w:val="ListParagraph"/>
-        <w:numPr>
-          <w:ilvl w:val="0"/>
-          <w:numId w:val="4"/>
-        </w:numPr>
-        <w:rPr>
-          <w:sz w:val="24"/>
-          <w:szCs w:val="24"/>
-        </w:rPr>
-      </w:pPr>
-      <w:r>
-        <w:rPr>
-          <w:sz w:val="24"/>
-          <w:szCs w:val="24"/>
-        </w:rPr>
-        <w:t>working memory</w:t>
-      </w:r>
-    </w:p>
-    <w:p>
-      <w:pPr>
-        <w:pStyle w:val="ListParagraph"/>
-        <w:numPr>
-          <w:ilvl w:val="1"/>
-          <w:numId w:val="4"/>
-        </w:numPr>
-        <w:rPr>
-          <w:sz w:val="24"/>
-          <w:szCs w:val="24"/>
-        </w:rPr>
-      </w:pPr>
-      <w:r>
-        <w:rPr>
-          <w:sz w:val="24"/>
-          <w:szCs w:val="24"/>
-        </w:rPr>
-        <w:t>Requires Facts to function, encoded within WM</w:t>
-      </w:r>
-    </w:p>
-    <w:p>
-      <w:pPr>
-        <w:pStyle w:val="ListParagraph"/>
-        <w:numPr>
-          <w:ilvl w:val="1"/>
-          <w:numId w:val="4"/>
-        </w:numPr>
-        <w:rPr>
-          <w:sz w:val="24"/>
-          <w:szCs w:val="24"/>
-        </w:rPr>
-      </w:pPr>
-      <w:r>
-        <w:rPr>
-          <w:sz w:val="24"/>
-          <w:szCs w:val="24"/>
-        </w:rPr>
-        <w:t>Represents current set of assignments of facts to variables</w:t>
-      </w:r>
-    </w:p>
-    <w:p>
-      <w:pPr>
-        <w:pStyle w:val="ListParagraph"/>
-        <w:numPr>
-          <w:ilvl w:val="0"/>
-          <w:numId w:val="4"/>
-        </w:numPr>
-        <w:rPr>
-          <w:sz w:val="24"/>
-          <w:szCs w:val="24"/>
-        </w:rPr>
-      </w:pPr>
-      <w:r>
-        <w:rPr>
-          <w:sz w:val="24"/>
-          <w:szCs w:val="24"/>
-        </w:rPr>
-        <w:t>inference engine</w:t>
-      </w:r>
-    </w:p>
-    <w:p>
-      <w:pPr>
-        <w:pStyle w:val="ListParagraph"/>
-        <w:numPr>
-          <w:ilvl w:val="1"/>
-          <w:numId w:val="10"/>
-        </w:numPr>
-        <w:rPr>
-          <w:sz w:val="24"/>
-          <w:szCs w:val="24"/>
-        </w:rPr>
-      </w:pPr>
-      <w:r>
-        <w:rPr>
-          <w:sz w:val="24"/>
-          <w:szCs w:val="24"/>
-        </w:rPr>
-        <w:t xml:space="preserve">Deployment of evidence </w:t>
-      </w:r>
-      <w:r>
-        <w:rPr>
-          <w:sz w:val="24"/>
-          <w:szCs w:val="24"/>
-        </w:rPr>
-        <w:t>to</w:t>
-      </w:r>
-      <w:r>
-        <w:rPr>
-          <w:sz w:val="24"/>
-          <w:szCs w:val="24"/>
-        </w:rPr>
-        <w:t xml:space="preserve"> arrive at new conclusions</w:t>
-      </w:r>
-    </w:p>
-    <w:p>
-      <w:pPr>
-        <w:pStyle w:val="ListParagraph"/>
-        <w:numPr>
-          <w:ilvl w:val="1"/>
-          <w:numId w:val="10"/>
-        </w:numPr>
-        <w:rPr>
-          <w:sz w:val="24"/>
-          <w:szCs w:val="24"/>
-        </w:rPr>
-      </w:pPr>
-      <w:r>
-        <w:rPr>
-          <w:sz w:val="24"/>
-          <w:szCs w:val="24"/>
-        </w:rPr>
-        <w:t>Consists of search and reasoning procedures enabling solutions to a problem to be found</w:t>
-      </w:r>
-    </w:p>
-    <w:p>
-      <w:pPr>
-        <w:pStyle w:val="ListParagraph"/>
-        <w:numPr>
-          <w:ilvl w:val="1"/>
-          <w:numId w:val="10"/>
-        </w:numPr>
-        <w:rPr>
-          <w:sz w:val="24"/>
-          <w:szCs w:val="24"/>
-        </w:rPr>
-      </w:pPr>
-      <w:r>
-        <w:rPr>
-          <w:sz w:val="24"/>
-          <w:szCs w:val="24"/>
-        </w:rPr>
-        <w:t>Typically follow one of two top level strats -&gt; forward or backward chaining</w:t>
-      </w:r>
-    </w:p>
-    <w:p>
-      <w:pPr>
-        <w:rPr>
-          <w:sz w:val="24"/>
-          <w:szCs w:val="24"/>
-        </w:rPr>
-      </w:pPr>
-    </w:p>
-    <w:p>
-      <w:pPr>
-        <w:pStyle w:val="ListParagraph"/>
-        <w:numPr>
-          <w:ilvl w:val="0"/>
-          <w:numId w:val="12"/>
-        </w:numPr>
-        <w:rPr>
-          <w:sz w:val="24"/>
-          <w:szCs w:val="24"/>
-        </w:rPr>
-      </w:pPr>
-      <w:r>
-        <w:rPr>
-          <w:sz w:val="24"/>
-          <w:szCs w:val="24"/>
-        </w:rPr>
-        <w:t>forward chaining</w:t>
-      </w:r>
-    </w:p>
-    <w:p>
-      <w:pPr>
-        <w:pStyle w:val="ListParagraph"/>
-        <w:numPr>
-          <w:ilvl w:val="1"/>
-          <w:numId w:val="12"/>
-        </w:numPr>
-        <w:rPr>
-          <w:sz w:val="24"/>
-          <w:szCs w:val="24"/>
-        </w:rPr>
-      </w:pPr>
-      <w:r>
-        <w:rPr>
-          <w:sz w:val="24"/>
-          <w:szCs w:val="24"/>
-        </w:rPr>
-        <w:t>Attempts to match known facts to available rules</w:t>
-      </w:r>
-    </w:p>
-    <w:p>
-      <w:pPr>
-        <w:pStyle w:val="ListParagraph"/>
-        <w:numPr>
-          <w:ilvl w:val="0"/>
-          <w:numId w:val="12"/>
-        </w:numPr>
-        <w:rPr>
-          <w:sz w:val="24"/>
-          <w:szCs w:val="24"/>
-        </w:rPr>
-      </w:pPr>
-      <w:r>
-        <w:rPr>
-          <w:sz w:val="24"/>
-          <w:szCs w:val="24"/>
-        </w:rPr>
-        <w:t>Backward chaining</w:t>
-      </w:r>
-    </w:p>
-    <w:p>
-      <w:pPr>
-        <w:pStyle w:val="ListParagraph"/>
-        <w:numPr>
-          <w:ilvl w:val="1"/>
-          <w:numId w:val="12"/>
-        </w:numPr>
-        <w:rPr>
-          <w:sz w:val="24"/>
-          <w:szCs w:val="24"/>
-        </w:rPr>
-      </w:pPr>
-      <w:r>
-        <w:rPr>
-          <w:sz w:val="24"/>
-          <w:szCs w:val="24"/>
-        </w:rPr>
-        <w:t>Determines the facts forms a condition</w:t>
-      </w:r>
-    </w:p>
-    <w:p>
-      <w:pPr>
-        <w:rPr>
-          <w:sz w:val="24"/>
-          <w:szCs w:val="24"/>
-        </w:rPr>
-      </w:pPr>
-    </w:p>
-    <w:p>
-      <w:pPr>
         <w:rPr>
           <w:b/>
           <w:bCs/>
@@ -415,6 +155,7 @@
       </w:pPr>
       <w:r>
         <w:rPr>
+          <w:noProof/>
           <w:sz w:val="24"/>
           <w:szCs w:val="24"/>
         </w:rPr>
@@ -472,7 +213,6 @@
           <w:sz w:val="24"/>
           <w:szCs w:val="24"/>
         </w:rPr>
-        <w:lastRenderedPageBreak/>
         <w:t>Picking the next rule to fire</w:t>
       </w:r>
     </w:p>
@@ -504,6 +244,9 @@
         </w:rPr>
       </w:pPr>
       <w:r>
+        <w:rPr>
+          <w:noProof/>
+        </w:rPr>
         <w:drawing>
           <wp:inline distT="0" distB="0" distL="0" distR="0" wp14:anchorId="0236F174" wp14:editId="1CFFC8C2">
             <wp:extent cx="5731510" cy="2212975"/>
@@ -599,6 +342,7 @@
           <w:sz w:val="24"/>
           <w:szCs w:val="24"/>
         </w:rPr>
+        <w:lastRenderedPageBreak/>
         <w:t>Which instantiation of a rule should fire?</w:t>
       </w:r>
     </w:p>
@@ -631,6 +375,7 @@
       </w:pPr>
       <w:r>
         <w:rPr>
+          <w:noProof/>
           <w:sz w:val="24"/>
           <w:szCs w:val="24"/>
         </w:rPr>
@@ -1294,6 +1039,7 @@
           <w:sz w:val="24"/>
           <w:szCs w:val="24"/>
         </w:rPr>
+        <w:lastRenderedPageBreak/>
         <w:t>Memory intensive at times</w:t>
       </w:r>
     </w:p>
@@ -1443,652 +1189,6 @@
           <w:szCs w:val="24"/>
         </w:rPr>
         <w:t>IF &lt;antecedent&gt; THEN &lt;consequent&gt;</w:t>
-      </w:r>
-    </w:p>
-    <w:p>
-      <w:pPr>
-        <w:rPr>
-          <w:sz w:val="24"/>
-          <w:szCs w:val="24"/>
-        </w:rPr>
-      </w:pPr>
-    </w:p>
-    <w:p>
-      <w:pPr>
-        <w:rPr>
-          <w:sz w:val="24"/>
-          <w:szCs w:val="24"/>
-        </w:rPr>
-      </w:pPr>
-    </w:p>
-    <w:p>
-      <w:pPr>
-        <w:rPr>
-          <w:sz w:val="24"/>
-          <w:szCs w:val="24"/>
-        </w:rPr>
-      </w:pPr>
-    </w:p>
-    <w:p>
-      <w:pPr>
-        <w:rPr>
-          <w:sz w:val="24"/>
-          <w:szCs w:val="24"/>
-        </w:rPr>
-      </w:pPr>
-    </w:p>
-    <w:p>
-      <w:pPr>
-        <w:rPr>
-          <w:sz w:val="24"/>
-          <w:szCs w:val="24"/>
-        </w:rPr>
-      </w:pPr>
-    </w:p>
-    <w:p>
-      <w:pPr>
-        <w:rPr>
-          <w:sz w:val="24"/>
-          <w:szCs w:val="24"/>
-        </w:rPr>
-      </w:pPr>
-      <w:r>
-        <w:rPr>
-          <w:sz w:val="24"/>
-          <w:szCs w:val="24"/>
-        </w:rPr>
-        <w:t>-----------------------------------------</w:t>
-      </w:r>
-    </w:p>
-    <w:p>
-      <w:pPr>
-        <w:rPr>
-          <w:sz w:val="24"/>
-          <w:szCs w:val="24"/>
-        </w:rPr>
-      </w:pPr>
-      <w:r>
-        <w:rPr>
-          <w:sz w:val="24"/>
-          <w:szCs w:val="24"/>
-        </w:rPr>
-        <w:t xml:space="preserve">    </w:t>
-      </w:r>
-      <w:r>
-        <w:rPr>
-          <w:rFonts w:ascii="Segoe UI Emoji" w:hAnsi="Segoe UI Emoji" w:cs="Segoe UI Emoji"/>
-          <w:sz w:val="24"/>
-          <w:szCs w:val="24"/>
-        </w:rPr>
-        <w:t>📑</w:t>
-      </w:r>
-      <w:r>
-        <w:rPr>
-          <w:sz w:val="24"/>
-          <w:szCs w:val="24"/>
-        </w:rPr>
-        <w:t xml:space="preserve"> Notes for the Report</w:t>
-      </w:r>
-    </w:p>
-    <w:p>
-      <w:pPr>
-        <w:rPr>
-          <w:sz w:val="24"/>
-          <w:szCs w:val="24"/>
-        </w:rPr>
-      </w:pPr>
-      <w:r>
-        <w:rPr>
-          <w:sz w:val="24"/>
-          <w:szCs w:val="24"/>
-        </w:rPr>
-        <w:t>-----------------------------------------</w:t>
-      </w:r>
-    </w:p>
-    <w:p>
-      <w:pPr>
-        <w:rPr>
-          <w:sz w:val="24"/>
-          <w:szCs w:val="24"/>
-        </w:rPr>
-      </w:pPr>
-      <w:r>
-        <w:rPr>
-          <w:sz w:val="24"/>
-          <w:szCs w:val="24"/>
-        </w:rPr>
-        <w:t>-- -- Structure (suggested headings) -- --</w:t>
-      </w:r>
-    </w:p>
-    <w:p>
-      <w:pPr>
-        <w:rPr>
-          <w:sz w:val="24"/>
-          <w:szCs w:val="24"/>
-        </w:rPr>
-      </w:pPr>
-    </w:p>
-    <w:p>
-      <w:pPr>
-        <w:rPr>
-          <w:sz w:val="24"/>
-          <w:szCs w:val="24"/>
-        </w:rPr>
-      </w:pPr>
-      <w:r>
-        <w:rPr>
-          <w:sz w:val="24"/>
-          <w:szCs w:val="24"/>
-        </w:rPr>
-        <w:t>- Introduction</w:t>
-      </w:r>
-    </w:p>
-    <w:p>
-      <w:pPr>
-        <w:rPr>
-          <w:sz w:val="24"/>
-          <w:szCs w:val="24"/>
-        </w:rPr>
-      </w:pPr>
-      <w:r>
-        <w:rPr>
-          <w:sz w:val="24"/>
-          <w:szCs w:val="24"/>
-        </w:rPr>
-        <w:lastRenderedPageBreak/>
-        <w:t>    -&gt;    Brief description of your problem domain (the tree you were assigned). - DONE</w:t>
-      </w:r>
-    </w:p>
-    <w:p>
-      <w:pPr>
-        <w:rPr>
-          <w:sz w:val="24"/>
-          <w:szCs w:val="24"/>
-        </w:rPr>
-      </w:pPr>
-      <w:r>
-        <w:rPr>
-          <w:sz w:val="24"/>
-          <w:szCs w:val="24"/>
-        </w:rPr>
-        <w:t>    -&gt;    Purpose of expert systems and your chosen approach. - DONE</w:t>
-      </w:r>
-    </w:p>
-    <w:p>
-      <w:pPr>
-        <w:rPr>
-          <w:sz w:val="24"/>
-          <w:szCs w:val="24"/>
-        </w:rPr>
-      </w:pPr>
-    </w:p>
-    <w:p>
-      <w:pPr>
-        <w:rPr>
-          <w:sz w:val="24"/>
-          <w:szCs w:val="24"/>
-        </w:rPr>
-      </w:pPr>
-      <w:r>
-        <w:rPr>
-          <w:sz w:val="24"/>
-          <w:szCs w:val="24"/>
-        </w:rPr>
-        <w:t>- System Description</w:t>
-      </w:r>
-    </w:p>
-    <w:p>
-      <w:pPr>
-        <w:rPr>
-          <w:sz w:val="24"/>
-          <w:szCs w:val="24"/>
-        </w:rPr>
-      </w:pPr>
-      <w:r>
-        <w:rPr>
-          <w:sz w:val="24"/>
-          <w:szCs w:val="24"/>
-        </w:rPr>
-        <w:t>    -&gt;    How you converted the decision tree into rules.</w:t>
-      </w:r>
-    </w:p>
-    <w:p>
-      <w:pPr>
-        <w:rPr>
-          <w:sz w:val="24"/>
-          <w:szCs w:val="24"/>
-        </w:rPr>
-      </w:pPr>
-      <w:r>
-        <w:rPr>
-          <w:sz w:val="24"/>
-          <w:szCs w:val="24"/>
-        </w:rPr>
-        <w:t>    -&gt;    How your knowledge base and inference engine work.</w:t>
-      </w:r>
-    </w:p>
-    <w:p>
-      <w:pPr>
-        <w:rPr>
-          <w:sz w:val="24"/>
-          <w:szCs w:val="24"/>
-        </w:rPr>
-      </w:pPr>
-      <w:r>
-        <w:rPr>
-          <w:sz w:val="24"/>
-          <w:szCs w:val="24"/>
-        </w:rPr>
-        <w:t>    -&gt;    Example of rules (but don’t just paste the code — explain).</w:t>
-      </w:r>
-    </w:p>
-    <w:p>
-      <w:pPr>
-        <w:rPr>
-          <w:sz w:val="24"/>
-          <w:szCs w:val="24"/>
-        </w:rPr>
-      </w:pPr>
-    </w:p>
-    <w:p>
-      <w:pPr>
-        <w:rPr>
-          <w:sz w:val="24"/>
-          <w:szCs w:val="24"/>
-        </w:rPr>
-      </w:pPr>
-      <w:r>
-        <w:rPr>
-          <w:sz w:val="24"/>
-          <w:szCs w:val="24"/>
-        </w:rPr>
-        <w:t>- Consultation Examples</w:t>
-      </w:r>
-    </w:p>
-    <w:p>
-      <w:pPr>
-        <w:rPr>
-          <w:sz w:val="24"/>
-          <w:szCs w:val="24"/>
-        </w:rPr>
-      </w:pPr>
-      <w:r>
-        <w:rPr>
-          <w:sz w:val="24"/>
-          <w:szCs w:val="24"/>
-        </w:rPr>
-        <w:t>    -&gt;    Screenshots or transcripts of runs.</w:t>
-      </w:r>
-    </w:p>
-    <w:p>
-      <w:pPr>
-        <w:rPr>
-          <w:sz w:val="24"/>
-          <w:szCs w:val="24"/>
-        </w:rPr>
-      </w:pPr>
-      <w:r>
-        <w:rPr>
-          <w:sz w:val="24"/>
-          <w:szCs w:val="24"/>
-        </w:rPr>
-        <w:t>    -&gt;    Show different outcomes.</w:t>
-      </w:r>
-    </w:p>
-    <w:p>
-      <w:pPr>
-        <w:rPr>
-          <w:sz w:val="24"/>
-          <w:szCs w:val="24"/>
-        </w:rPr>
-      </w:pPr>
-      <w:r>
-        <w:rPr>
-          <w:sz w:val="24"/>
-          <w:szCs w:val="24"/>
-        </w:rPr>
-        <w:t>    -&gt;    Comment on how well it worked.</w:t>
-      </w:r>
-    </w:p>
-    <w:p>
-      <w:pPr>
-        <w:rPr>
-          <w:sz w:val="24"/>
-          <w:szCs w:val="24"/>
-        </w:rPr>
-      </w:pPr>
-    </w:p>
-    <w:p>
-      <w:pPr>
-        <w:rPr>
-          <w:sz w:val="24"/>
-          <w:szCs w:val="24"/>
-        </w:rPr>
-      </w:pPr>
-      <w:r>
-        <w:rPr>
-          <w:sz w:val="24"/>
-          <w:szCs w:val="24"/>
-        </w:rPr>
-        <w:t>- Evaluation of System</w:t>
-      </w:r>
-    </w:p>
-    <w:p>
-      <w:pPr>
-        <w:rPr>
-          <w:sz w:val="24"/>
-          <w:szCs w:val="24"/>
-        </w:rPr>
-      </w:pPr>
-      <w:r>
-        <w:rPr>
-          <w:sz w:val="24"/>
-          <w:szCs w:val="24"/>
-        </w:rPr>
-        <w:t>    -&gt;    Strengths (e.g. accurate outputs, tailored questions).</w:t>
-      </w:r>
-    </w:p>
-    <w:p>
-      <w:pPr>
-        <w:rPr>
-          <w:sz w:val="24"/>
-          <w:szCs w:val="24"/>
-        </w:rPr>
-      </w:pPr>
-      <w:r>
-        <w:rPr>
-          <w:sz w:val="24"/>
-          <w:szCs w:val="24"/>
-        </w:rPr>
-        <w:t>    -&gt;    Weaknesses (e.g. limited scope, possible ambiguities).</w:t>
-      </w:r>
-    </w:p>
-    <w:p>
-      <w:pPr>
-        <w:rPr>
-          <w:sz w:val="24"/>
-          <w:szCs w:val="24"/>
-        </w:rPr>
-      </w:pPr>
-      <w:r>
-        <w:rPr>
-          <w:sz w:val="24"/>
-          <w:szCs w:val="24"/>
-        </w:rPr>
-        <w:t>    -&gt;    Suggestions for improvements (e.g. adding more knowledge, handling uncertainty).</w:t>
-      </w:r>
-    </w:p>
-    <w:p>
-      <w:pPr>
-        <w:rPr>
-          <w:sz w:val="24"/>
-          <w:szCs w:val="24"/>
-        </w:rPr>
-      </w:pPr>
-    </w:p>
-    <w:p>
-      <w:pPr>
-        <w:rPr>
-          <w:sz w:val="24"/>
-          <w:szCs w:val="24"/>
-        </w:rPr>
-      </w:pPr>
-      <w:r>
-        <w:rPr>
-          <w:sz w:val="24"/>
-          <w:szCs w:val="24"/>
-        </w:rPr>
-        <w:t>- AI Context</w:t>
-      </w:r>
-    </w:p>
-    <w:p>
-      <w:pPr>
-        <w:rPr>
-          <w:sz w:val="24"/>
-          <w:szCs w:val="24"/>
-        </w:rPr>
-      </w:pPr>
-      <w:r>
-        <w:rPr>
-          <w:sz w:val="24"/>
-          <w:szCs w:val="24"/>
-        </w:rPr>
-        <w:t>    -&gt;    Rule-based systems in wider use (medical diagnosis, ticket pricing, etc.).</w:t>
-      </w:r>
-    </w:p>
-    <w:p>
-      <w:pPr>
-        <w:rPr>
-          <w:sz w:val="24"/>
-          <w:szCs w:val="24"/>
-        </w:rPr>
-      </w:pPr>
-      <w:r>
-        <w:rPr>
-          <w:sz w:val="24"/>
-          <w:szCs w:val="24"/>
-        </w:rPr>
-        <w:t>    -&gt;    Ethical/commercial/social issues in your domain (e.g. misclassification consequences, user trust).</w:t>
-      </w:r>
-    </w:p>
-    <w:p>
-      <w:pPr>
-        <w:rPr>
-          <w:sz w:val="24"/>
-          <w:szCs w:val="24"/>
-        </w:rPr>
-      </w:pPr>
-      <w:r>
-        <w:rPr>
-          <w:sz w:val="24"/>
-          <w:szCs w:val="24"/>
-        </w:rPr>
-        <w:t>    -&gt;    Human factors: explainability, usability, user interface.</w:t>
-      </w:r>
-    </w:p>
-    <w:p>
-      <w:pPr>
-        <w:rPr>
-          <w:sz w:val="24"/>
-          <w:szCs w:val="24"/>
-        </w:rPr>
-      </w:pPr>
-    </w:p>
-    <w:p>
-      <w:pPr>
-        <w:rPr>
-          <w:sz w:val="24"/>
-          <w:szCs w:val="24"/>
-        </w:rPr>
-      </w:pPr>
-      <w:r>
-        <w:rPr>
-          <w:sz w:val="24"/>
-          <w:szCs w:val="24"/>
-        </w:rPr>
-        <w:t>- Knowledge Acquisition &amp; Learning</w:t>
-      </w:r>
-    </w:p>
-    <w:p>
-      <w:pPr>
-        <w:rPr>
-          <w:sz w:val="24"/>
-          <w:szCs w:val="24"/>
-        </w:rPr>
-      </w:pPr>
-      <w:r>
-        <w:rPr>
-          <w:sz w:val="24"/>
-          <w:szCs w:val="24"/>
-        </w:rPr>
-        <w:t>    -&gt;    Difficulties of acquiring rules from experts.</w:t>
-      </w:r>
-    </w:p>
-    <w:p>
-      <w:pPr>
-        <w:rPr>
-          <w:sz w:val="24"/>
-          <w:szCs w:val="24"/>
-        </w:rPr>
-      </w:pPr>
-      <w:r>
-        <w:rPr>
-          <w:sz w:val="24"/>
-          <w:szCs w:val="24"/>
-        </w:rPr>
-        <w:t>    -&gt;    Inductive learning (e.g. decision tree learning from data) vs. manual rule creation.</w:t>
-      </w:r>
-    </w:p>
-    <w:p>
-      <w:pPr>
-        <w:rPr>
-          <w:sz w:val="24"/>
-          <w:szCs w:val="24"/>
-        </w:rPr>
-      </w:pPr>
-      <w:r>
-        <w:rPr>
-          <w:sz w:val="24"/>
-          <w:szCs w:val="24"/>
-        </w:rPr>
-        <w:t>    -&gt;    Why uncertainty/complexity is challenging for rule-based systems.</w:t>
-      </w:r>
-    </w:p>
-    <w:p>
-      <w:pPr>
-        <w:rPr>
-          <w:sz w:val="24"/>
-          <w:szCs w:val="24"/>
-        </w:rPr>
-      </w:pPr>
-    </w:p>
-    <w:p>
-      <w:pPr>
-        <w:rPr>
-          <w:sz w:val="24"/>
-          <w:szCs w:val="24"/>
-        </w:rPr>
-      </w:pPr>
-      <w:r>
-        <w:rPr>
-          <w:sz w:val="24"/>
-          <w:szCs w:val="24"/>
-        </w:rPr>
-        <w:lastRenderedPageBreak/>
-        <w:t>- Conclusion</w:t>
-      </w:r>
-    </w:p>
-    <w:p>
-      <w:pPr>
-        <w:rPr>
-          <w:sz w:val="24"/>
-          <w:szCs w:val="24"/>
-        </w:rPr>
-      </w:pPr>
-      <w:r>
-        <w:rPr>
-          <w:sz w:val="24"/>
-          <w:szCs w:val="24"/>
-        </w:rPr>
-        <w:t>    -&gt;    Summary of achievements.</w:t>
-      </w:r>
-    </w:p>
-    <w:p>
-      <w:pPr>
-        <w:rPr>
-          <w:sz w:val="24"/>
-          <w:szCs w:val="24"/>
-        </w:rPr>
-      </w:pPr>
-      <w:r>
-        <w:rPr>
-          <w:sz w:val="24"/>
-          <w:szCs w:val="24"/>
-        </w:rPr>
-        <w:t>    -&gt;    Future work.</w:t>
-      </w:r>
-    </w:p>
-    <w:p>
-      <w:pPr>
-        <w:rPr>
-          <w:sz w:val="24"/>
-          <w:szCs w:val="24"/>
-        </w:rPr>
-      </w:pPr>
-      <w:r>
-        <w:rPr>
-          <w:sz w:val="24"/>
-          <w:szCs w:val="24"/>
-        </w:rPr>
-        <w:t>    -&gt;    References</w:t>
-      </w:r>
-    </w:p>
-    <w:p>
-      <w:pPr>
-        <w:rPr>
-          <w:sz w:val="24"/>
-          <w:szCs w:val="24"/>
-        </w:rPr>
-      </w:pPr>
-      <w:r>
-        <w:rPr>
-          <w:sz w:val="24"/>
-          <w:szCs w:val="24"/>
-        </w:rPr>
-        <w:t>    -&gt;    Academic and technical sources (properly formatted).</w:t>
-      </w:r>
-    </w:p>
-    <w:p>
-      <w:pPr>
-        <w:rPr>
-          <w:sz w:val="24"/>
-          <w:szCs w:val="24"/>
-        </w:rPr>
-      </w:pPr>
-    </w:p>
-    <w:p>
-      <w:pPr>
-        <w:rPr>
-          <w:sz w:val="24"/>
-          <w:szCs w:val="24"/>
-        </w:rPr>
-      </w:pPr>
-      <w:r>
-        <w:rPr>
-          <w:sz w:val="24"/>
-          <w:szCs w:val="24"/>
-        </w:rPr>
-        <w:t>- Appendices</w:t>
-      </w:r>
-    </w:p>
-    <w:p>
-      <w:pPr>
-        <w:rPr>
-          <w:sz w:val="24"/>
-          <w:szCs w:val="24"/>
-        </w:rPr>
-      </w:pPr>
-      <w:r>
-        <w:rPr>
-          <w:sz w:val="24"/>
-          <w:szCs w:val="24"/>
-        </w:rPr>
-        <w:t>    -&gt;    Full code (as text).</w:t>
-      </w:r>
-    </w:p>
-    <w:p>
-      <w:pPr>
-        <w:rPr>
-          <w:sz w:val="24"/>
-          <w:szCs w:val="24"/>
-        </w:rPr>
-      </w:pPr>
-      <w:r>
-        <w:rPr>
-          <w:sz w:val="24"/>
-          <w:szCs w:val="24"/>
-        </w:rPr>
-        <w:t>    -&gt;    Link to Panopto demo.</w:t>
       </w:r>
     </w:p>
     <w:p>
@@ -2185,6 +1285,22 @@
         </w:rPr>
       </w:pPr>
     </w:p>
+    <w:p>
+      <w:pPr>
+        <w:rPr>
+          <w:sz w:val="24"/>
+          <w:szCs w:val="24"/>
+        </w:rPr>
+      </w:pPr>
+    </w:p>
+    <w:p>
+      <w:pPr>
+        <w:rPr>
+          <w:sz w:val="24"/>
+          <w:szCs w:val="24"/>
+        </w:rPr>
+      </w:pPr>
+    </w:p>
     <w:sectPr>
       <w:pgSz w:w="11906" w:h="16838"/>
       <w:pgMar w:top="1440" w:right="1440" w:bottom="1440" w:left="1440" w:header="708" w:footer="708" w:gutter="0"/>
@@ -2198,6 +1314,304 @@
 <file path=word/numbering.xml><?xml version="1.0" encoding="utf-8"?>
 <w:numbering xmlns:wpc="http://schemas.microsoft.com/office/word/2010/wordprocessingCanvas" xmlns:cx="http://schemas.microsoft.com/office/drawing/2014/chartex" xmlns:cx1="http://schemas.microsoft.com/office/drawing/2015/9/8/chartex" xmlns:cx2="http://schemas.microsoft.com/office/drawing/2015/10/21/chartex" xmlns:cx3="http://schemas.microsoft.com/office/drawing/2016/5/9/chartex" xmlns:cx4="http://schemas.microsoft.com/office/drawing/2016/5/10/chartex" xmlns:cx5="http://schemas.microsoft.com/office/drawing/2016/5/11/chartex" xmlns:cx6="http://schemas.microsoft.com/office/drawing/2016/5/12/chartex" xmlns:cx7="http://schemas.microsoft.com/office/drawing/2016/5/13/chartex" xmlns:cx8="http://schemas.microsoft.com/office/drawing/2016/5/14/chartex" xmlns:mc="http://schemas.openxmlformats.org/markup-compatibility/2006" xmlns:aink="http://schemas.microsoft.com/office/drawing/2016/ink" xmlns:am3d="http://schemas.microsoft.com/office/drawing/2017/model3d" xmlns:o="urn:schemas-microsoft-com:office:office" xmlns:oel="http://schemas.microsoft.com/office/2019/extlst" xmlns:r="http://schemas.openxmlformats.org/officeDocument/2006/relationships" xmlns:m="http://schemas.openxmlformats.org/officeDocument/2006/math" xmlns:v="urn:schemas-microsoft-com:vml" xmlns:wp14="http://schemas.microsoft.com/office/word/2010/wordprocessingDrawing" xmlns:wp="http://schemas.openxmlformats.org/drawingml/2006/wordprocessingDrawing" xmlns:w10="urn:schemas-microsoft-com:office:word" xmlns:w="http://schemas.openxmlformats.org/wordprocessingml/2006/main" xmlns:w14="http://schemas.microsoft.com/office/word/2010/wordml" xmlns:w15="http://schemas.microsoft.com/office/word/2012/wordml" xmlns:w16cex="http://schemas.microsoft.com/office/word/2018/wordml/cex" xmlns:w16cid="http://schemas.microsoft.com/office/word/2016/wordml/cid" xmlns:w16="http://schemas.microsoft.com/office/word/2018/wordml" xmlns:w16du="http://schemas.microsoft.com/office/word/2023/wordml/word16du" xmlns:w16sdtdh="http://schemas.microsoft.com/office/word/2020/wordml/sdtdatahash" xmlns:w16sdtfl="http://schemas.microsoft.com/office/word/2024/wordml/sdtformatlock" xmlns:w16se="http://schemas.microsoft.com/office/word/2015/wordml/symex" xmlns:wpg="http://schemas.microsoft.com/office/word/2010/wordprocessingGroup" xmlns:wpi="http://schemas.microsoft.com/office/word/2010/wordprocessingInk" xmlns:wne="http://schemas.microsoft.com/office/word/2006/wordml" xmlns:wps="http://schemas.microsoft.com/office/word/2010/wordprocessingShape" mc:Ignorable="w14 w15 w16se w16cid w16 w16cex w16sdtdh w16sdtfl w16du wp14">
   <w:abstractNum w:abstractNumId="0" w15:restartNumberingAfterBreak="0">
+    <w:nsid w:val="07F27768"/>
+    <w:multiLevelType w:val="multilevel"/>
+    <w:tmpl w:val="422CE066"/>
+    <w:lvl w:ilvl="0">
+      <w:start w:val="1"/>
+      <w:numFmt w:val="bullet"/>
+      <w:lvlText w:val=""/>
+      <w:lvlJc w:val="left"/>
+      <w:pPr>
+        <w:tabs>
+          <w:tab w:val="num" w:pos="720"/>
+        </w:tabs>
+        <w:ind w:left="720" w:hanging="360"/>
+      </w:pPr>
+      <w:rPr>
+        <w:rFonts w:ascii="Symbol" w:hAnsi="Symbol" w:hint="default"/>
+        <w:sz w:val="20"/>
+      </w:rPr>
+    </w:lvl>
+    <w:lvl w:ilvl="1" w:tentative="1">
+      <w:start w:val="1"/>
+      <w:numFmt w:val="bullet"/>
+      <w:lvlText w:val="o"/>
+      <w:lvlJc w:val="left"/>
+      <w:pPr>
+        <w:tabs>
+          <w:tab w:val="num" w:pos="1440"/>
+        </w:tabs>
+        <w:ind w:left="1440" w:hanging="360"/>
+      </w:pPr>
+      <w:rPr>
+        <w:rFonts w:ascii="Courier New" w:hAnsi="Courier New" w:hint="default"/>
+        <w:sz w:val="20"/>
+      </w:rPr>
+    </w:lvl>
+    <w:lvl w:ilvl="2" w:tentative="1">
+      <w:start w:val="1"/>
+      <w:numFmt w:val="bullet"/>
+      <w:lvlText w:val=""/>
+      <w:lvlJc w:val="left"/>
+      <w:pPr>
+        <w:tabs>
+          <w:tab w:val="num" w:pos="2160"/>
+        </w:tabs>
+        <w:ind w:left="2160" w:hanging="360"/>
+      </w:pPr>
+      <w:rPr>
+        <w:rFonts w:ascii="Wingdings" w:hAnsi="Wingdings" w:hint="default"/>
+        <w:sz w:val="20"/>
+      </w:rPr>
+    </w:lvl>
+    <w:lvl w:ilvl="3" w:tentative="1">
+      <w:start w:val="1"/>
+      <w:numFmt w:val="bullet"/>
+      <w:lvlText w:val=""/>
+      <w:lvlJc w:val="left"/>
+      <w:pPr>
+        <w:tabs>
+          <w:tab w:val="num" w:pos="2880"/>
+        </w:tabs>
+        <w:ind w:left="2880" w:hanging="360"/>
+      </w:pPr>
+      <w:rPr>
+        <w:rFonts w:ascii="Wingdings" w:hAnsi="Wingdings" w:hint="default"/>
+        <w:sz w:val="20"/>
+      </w:rPr>
+    </w:lvl>
+    <w:lvl w:ilvl="4" w:tentative="1">
+      <w:start w:val="1"/>
+      <w:numFmt w:val="bullet"/>
+      <w:lvlText w:val=""/>
+      <w:lvlJc w:val="left"/>
+      <w:pPr>
+        <w:tabs>
+          <w:tab w:val="num" w:pos="3600"/>
+        </w:tabs>
+        <w:ind w:left="3600" w:hanging="360"/>
+      </w:pPr>
+      <w:rPr>
+        <w:rFonts w:ascii="Wingdings" w:hAnsi="Wingdings" w:hint="default"/>
+        <w:sz w:val="20"/>
+      </w:rPr>
+    </w:lvl>
+    <w:lvl w:ilvl="5" w:tentative="1">
+      <w:start w:val="1"/>
+      <w:numFmt w:val="bullet"/>
+      <w:lvlText w:val=""/>
+      <w:lvlJc w:val="left"/>
+      <w:pPr>
+        <w:tabs>
+          <w:tab w:val="num" w:pos="4320"/>
+        </w:tabs>
+        <w:ind w:left="4320" w:hanging="360"/>
+      </w:pPr>
+      <w:rPr>
+        <w:rFonts w:ascii="Wingdings" w:hAnsi="Wingdings" w:hint="default"/>
+        <w:sz w:val="20"/>
+      </w:rPr>
+    </w:lvl>
+    <w:lvl w:ilvl="6" w:tentative="1">
+      <w:start w:val="1"/>
+      <w:numFmt w:val="bullet"/>
+      <w:lvlText w:val=""/>
+      <w:lvlJc w:val="left"/>
+      <w:pPr>
+        <w:tabs>
+          <w:tab w:val="num" w:pos="5040"/>
+        </w:tabs>
+        <w:ind w:left="5040" w:hanging="360"/>
+      </w:pPr>
+      <w:rPr>
+        <w:rFonts w:ascii="Wingdings" w:hAnsi="Wingdings" w:hint="default"/>
+        <w:sz w:val="20"/>
+      </w:rPr>
+    </w:lvl>
+    <w:lvl w:ilvl="7" w:tentative="1">
+      <w:start w:val="1"/>
+      <w:numFmt w:val="bullet"/>
+      <w:lvlText w:val=""/>
+      <w:lvlJc w:val="left"/>
+      <w:pPr>
+        <w:tabs>
+          <w:tab w:val="num" w:pos="5760"/>
+        </w:tabs>
+        <w:ind w:left="5760" w:hanging="360"/>
+      </w:pPr>
+      <w:rPr>
+        <w:rFonts w:ascii="Wingdings" w:hAnsi="Wingdings" w:hint="default"/>
+        <w:sz w:val="20"/>
+      </w:rPr>
+    </w:lvl>
+    <w:lvl w:ilvl="8" w:tentative="1">
+      <w:start w:val="1"/>
+      <w:numFmt w:val="bullet"/>
+      <w:lvlText w:val=""/>
+      <w:lvlJc w:val="left"/>
+      <w:pPr>
+        <w:tabs>
+          <w:tab w:val="num" w:pos="6480"/>
+        </w:tabs>
+        <w:ind w:left="6480" w:hanging="360"/>
+      </w:pPr>
+      <w:rPr>
+        <w:rFonts w:ascii="Wingdings" w:hAnsi="Wingdings" w:hint="default"/>
+        <w:sz w:val="20"/>
+      </w:rPr>
+    </w:lvl>
+  </w:abstractNum>
+  <w:abstractNum w:abstractNumId="1" w15:restartNumberingAfterBreak="0">
+    <w:nsid w:val="089C6691"/>
+    <w:multiLevelType w:val="multilevel"/>
+    <w:tmpl w:val="2B141EF2"/>
+    <w:lvl w:ilvl="0">
+      <w:start w:val="1"/>
+      <w:numFmt w:val="bullet"/>
+      <w:lvlText w:val=""/>
+      <w:lvlJc w:val="left"/>
+      <w:pPr>
+        <w:tabs>
+          <w:tab w:val="num" w:pos="720"/>
+        </w:tabs>
+        <w:ind w:left="720" w:hanging="360"/>
+      </w:pPr>
+      <w:rPr>
+        <w:rFonts w:ascii="Symbol" w:hAnsi="Symbol" w:hint="default"/>
+        <w:sz w:val="20"/>
+      </w:rPr>
+    </w:lvl>
+    <w:lvl w:ilvl="1" w:tentative="1">
+      <w:start w:val="1"/>
+      <w:numFmt w:val="bullet"/>
+      <w:lvlText w:val="o"/>
+      <w:lvlJc w:val="left"/>
+      <w:pPr>
+        <w:tabs>
+          <w:tab w:val="num" w:pos="1440"/>
+        </w:tabs>
+        <w:ind w:left="1440" w:hanging="360"/>
+      </w:pPr>
+      <w:rPr>
+        <w:rFonts w:ascii="Courier New" w:hAnsi="Courier New" w:hint="default"/>
+        <w:sz w:val="20"/>
+      </w:rPr>
+    </w:lvl>
+    <w:lvl w:ilvl="2" w:tentative="1">
+      <w:start w:val="1"/>
+      <w:numFmt w:val="bullet"/>
+      <w:lvlText w:val=""/>
+      <w:lvlJc w:val="left"/>
+      <w:pPr>
+        <w:tabs>
+          <w:tab w:val="num" w:pos="2160"/>
+        </w:tabs>
+        <w:ind w:left="2160" w:hanging="360"/>
+      </w:pPr>
+      <w:rPr>
+        <w:rFonts w:ascii="Wingdings" w:hAnsi="Wingdings" w:hint="default"/>
+        <w:sz w:val="20"/>
+      </w:rPr>
+    </w:lvl>
+    <w:lvl w:ilvl="3" w:tentative="1">
+      <w:start w:val="1"/>
+      <w:numFmt w:val="bullet"/>
+      <w:lvlText w:val=""/>
+      <w:lvlJc w:val="left"/>
+      <w:pPr>
+        <w:tabs>
+          <w:tab w:val="num" w:pos="2880"/>
+        </w:tabs>
+        <w:ind w:left="2880" w:hanging="360"/>
+      </w:pPr>
+      <w:rPr>
+        <w:rFonts w:ascii="Wingdings" w:hAnsi="Wingdings" w:hint="default"/>
+        <w:sz w:val="20"/>
+      </w:rPr>
+    </w:lvl>
+    <w:lvl w:ilvl="4" w:tentative="1">
+      <w:start w:val="1"/>
+      <w:numFmt w:val="bullet"/>
+      <w:lvlText w:val=""/>
+      <w:lvlJc w:val="left"/>
+      <w:pPr>
+        <w:tabs>
+          <w:tab w:val="num" w:pos="3600"/>
+        </w:tabs>
+        <w:ind w:left="3600" w:hanging="360"/>
+      </w:pPr>
+      <w:rPr>
+        <w:rFonts w:ascii="Wingdings" w:hAnsi="Wingdings" w:hint="default"/>
+        <w:sz w:val="20"/>
+      </w:rPr>
+    </w:lvl>
+    <w:lvl w:ilvl="5" w:tentative="1">
+      <w:start w:val="1"/>
+      <w:numFmt w:val="bullet"/>
+      <w:lvlText w:val=""/>
+      <w:lvlJc w:val="left"/>
+      <w:pPr>
+        <w:tabs>
+          <w:tab w:val="num" w:pos="4320"/>
+        </w:tabs>
+        <w:ind w:left="4320" w:hanging="360"/>
+      </w:pPr>
+      <w:rPr>
+        <w:rFonts w:ascii="Wingdings" w:hAnsi="Wingdings" w:hint="default"/>
+        <w:sz w:val="20"/>
+      </w:rPr>
+    </w:lvl>
+    <w:lvl w:ilvl="6" w:tentative="1">
+      <w:start w:val="1"/>
+      <w:numFmt w:val="bullet"/>
+      <w:lvlText w:val=""/>
+      <w:lvlJc w:val="left"/>
+      <w:pPr>
+        <w:tabs>
+          <w:tab w:val="num" w:pos="5040"/>
+        </w:tabs>
+        <w:ind w:left="5040" w:hanging="360"/>
+      </w:pPr>
+      <w:rPr>
+        <w:rFonts w:ascii="Wingdings" w:hAnsi="Wingdings" w:hint="default"/>
+        <w:sz w:val="20"/>
+      </w:rPr>
+    </w:lvl>
+    <w:lvl w:ilvl="7" w:tentative="1">
+      <w:start w:val="1"/>
+      <w:numFmt w:val="bullet"/>
+      <w:lvlText w:val=""/>
+      <w:lvlJc w:val="left"/>
+      <w:pPr>
+        <w:tabs>
+          <w:tab w:val="num" w:pos="5760"/>
+        </w:tabs>
+        <w:ind w:left="5760" w:hanging="360"/>
+      </w:pPr>
+      <w:rPr>
+        <w:rFonts w:ascii="Wingdings" w:hAnsi="Wingdings" w:hint="default"/>
+        <w:sz w:val="20"/>
+      </w:rPr>
+    </w:lvl>
+    <w:lvl w:ilvl="8" w:tentative="1">
+      <w:start w:val="1"/>
+      <w:numFmt w:val="bullet"/>
+      <w:lvlText w:val=""/>
+      <w:lvlJc w:val="left"/>
+      <w:pPr>
+        <w:tabs>
+          <w:tab w:val="num" w:pos="6480"/>
+        </w:tabs>
+        <w:ind w:left="6480" w:hanging="360"/>
+      </w:pPr>
+      <w:rPr>
+        <w:rFonts w:ascii="Wingdings" w:hAnsi="Wingdings" w:hint="default"/>
+        <w:sz w:val="20"/>
+      </w:rPr>
+    </w:lvl>
+  </w:abstractNum>
+  <w:abstractNum w:abstractNumId="2" w15:restartNumberingAfterBreak="0">
     <w:nsid w:val="128A7867"/>
     <w:multiLevelType w:val="hybridMultilevel"/>
     <w:tmpl w:val="B46AF52E"/>
@@ -2310,7 +1724,7 @@
       </w:rPr>
     </w:lvl>
   </w:abstractNum>
-  <w:abstractNum w:abstractNumId="1" w15:restartNumberingAfterBreak="0">
+  <w:abstractNum w:abstractNumId="3" w15:restartNumberingAfterBreak="0">
     <w:nsid w:val="16DB7B17"/>
     <w:multiLevelType w:val="hybridMultilevel"/>
     <w:tmpl w:val="A1CEFA9E"/>
@@ -2422,7 +1836,305 @@
       </w:rPr>
     </w:lvl>
   </w:abstractNum>
-  <w:abstractNum w:abstractNumId="2" w15:restartNumberingAfterBreak="0">
+  <w:abstractNum w:abstractNumId="4" w15:restartNumberingAfterBreak="0">
+    <w:nsid w:val="196E4340"/>
+    <w:multiLevelType w:val="multilevel"/>
+    <w:tmpl w:val="6CCADED2"/>
+    <w:lvl w:ilvl="0">
+      <w:start w:val="1"/>
+      <w:numFmt w:val="bullet"/>
+      <w:lvlText w:val=""/>
+      <w:lvlJc w:val="left"/>
+      <w:pPr>
+        <w:tabs>
+          <w:tab w:val="num" w:pos="720"/>
+        </w:tabs>
+        <w:ind w:left="720" w:hanging="360"/>
+      </w:pPr>
+      <w:rPr>
+        <w:rFonts w:ascii="Symbol" w:hAnsi="Symbol" w:hint="default"/>
+        <w:sz w:val="20"/>
+      </w:rPr>
+    </w:lvl>
+    <w:lvl w:ilvl="1" w:tentative="1">
+      <w:start w:val="1"/>
+      <w:numFmt w:val="bullet"/>
+      <w:lvlText w:val="o"/>
+      <w:lvlJc w:val="left"/>
+      <w:pPr>
+        <w:tabs>
+          <w:tab w:val="num" w:pos="1440"/>
+        </w:tabs>
+        <w:ind w:left="1440" w:hanging="360"/>
+      </w:pPr>
+      <w:rPr>
+        <w:rFonts w:ascii="Courier New" w:hAnsi="Courier New" w:hint="default"/>
+        <w:sz w:val="20"/>
+      </w:rPr>
+    </w:lvl>
+    <w:lvl w:ilvl="2" w:tentative="1">
+      <w:start w:val="1"/>
+      <w:numFmt w:val="bullet"/>
+      <w:lvlText w:val=""/>
+      <w:lvlJc w:val="left"/>
+      <w:pPr>
+        <w:tabs>
+          <w:tab w:val="num" w:pos="2160"/>
+        </w:tabs>
+        <w:ind w:left="2160" w:hanging="360"/>
+      </w:pPr>
+      <w:rPr>
+        <w:rFonts w:ascii="Wingdings" w:hAnsi="Wingdings" w:hint="default"/>
+        <w:sz w:val="20"/>
+      </w:rPr>
+    </w:lvl>
+    <w:lvl w:ilvl="3" w:tentative="1">
+      <w:start w:val="1"/>
+      <w:numFmt w:val="bullet"/>
+      <w:lvlText w:val=""/>
+      <w:lvlJc w:val="left"/>
+      <w:pPr>
+        <w:tabs>
+          <w:tab w:val="num" w:pos="2880"/>
+        </w:tabs>
+        <w:ind w:left="2880" w:hanging="360"/>
+      </w:pPr>
+      <w:rPr>
+        <w:rFonts w:ascii="Wingdings" w:hAnsi="Wingdings" w:hint="default"/>
+        <w:sz w:val="20"/>
+      </w:rPr>
+    </w:lvl>
+    <w:lvl w:ilvl="4" w:tentative="1">
+      <w:start w:val="1"/>
+      <w:numFmt w:val="bullet"/>
+      <w:lvlText w:val=""/>
+      <w:lvlJc w:val="left"/>
+      <w:pPr>
+        <w:tabs>
+          <w:tab w:val="num" w:pos="3600"/>
+        </w:tabs>
+        <w:ind w:left="3600" w:hanging="360"/>
+      </w:pPr>
+      <w:rPr>
+        <w:rFonts w:ascii="Wingdings" w:hAnsi="Wingdings" w:hint="default"/>
+        <w:sz w:val="20"/>
+      </w:rPr>
+    </w:lvl>
+    <w:lvl w:ilvl="5" w:tentative="1">
+      <w:start w:val="1"/>
+      <w:numFmt w:val="bullet"/>
+      <w:lvlText w:val=""/>
+      <w:lvlJc w:val="left"/>
+      <w:pPr>
+        <w:tabs>
+          <w:tab w:val="num" w:pos="4320"/>
+        </w:tabs>
+        <w:ind w:left="4320" w:hanging="360"/>
+      </w:pPr>
+      <w:rPr>
+        <w:rFonts w:ascii="Wingdings" w:hAnsi="Wingdings" w:hint="default"/>
+        <w:sz w:val="20"/>
+      </w:rPr>
+    </w:lvl>
+    <w:lvl w:ilvl="6" w:tentative="1">
+      <w:start w:val="1"/>
+      <w:numFmt w:val="bullet"/>
+      <w:lvlText w:val=""/>
+      <w:lvlJc w:val="left"/>
+      <w:pPr>
+        <w:tabs>
+          <w:tab w:val="num" w:pos="5040"/>
+        </w:tabs>
+        <w:ind w:left="5040" w:hanging="360"/>
+      </w:pPr>
+      <w:rPr>
+        <w:rFonts w:ascii="Wingdings" w:hAnsi="Wingdings" w:hint="default"/>
+        <w:sz w:val="20"/>
+      </w:rPr>
+    </w:lvl>
+    <w:lvl w:ilvl="7" w:tentative="1">
+      <w:start w:val="1"/>
+      <w:numFmt w:val="bullet"/>
+      <w:lvlText w:val=""/>
+      <w:lvlJc w:val="left"/>
+      <w:pPr>
+        <w:tabs>
+          <w:tab w:val="num" w:pos="5760"/>
+        </w:tabs>
+        <w:ind w:left="5760" w:hanging="360"/>
+      </w:pPr>
+      <w:rPr>
+        <w:rFonts w:ascii="Wingdings" w:hAnsi="Wingdings" w:hint="default"/>
+        <w:sz w:val="20"/>
+      </w:rPr>
+    </w:lvl>
+    <w:lvl w:ilvl="8" w:tentative="1">
+      <w:start w:val="1"/>
+      <w:numFmt w:val="bullet"/>
+      <w:lvlText w:val=""/>
+      <w:lvlJc w:val="left"/>
+      <w:pPr>
+        <w:tabs>
+          <w:tab w:val="num" w:pos="6480"/>
+        </w:tabs>
+        <w:ind w:left="6480" w:hanging="360"/>
+      </w:pPr>
+      <w:rPr>
+        <w:rFonts w:ascii="Wingdings" w:hAnsi="Wingdings" w:hint="default"/>
+        <w:sz w:val="20"/>
+      </w:rPr>
+    </w:lvl>
+  </w:abstractNum>
+  <w:abstractNum w:abstractNumId="5" w15:restartNumberingAfterBreak="0">
+    <w:nsid w:val="23F0563B"/>
+    <w:multiLevelType w:val="multilevel"/>
+    <w:tmpl w:val="D7EAA746"/>
+    <w:lvl w:ilvl="0">
+      <w:start w:val="1"/>
+      <w:numFmt w:val="bullet"/>
+      <w:lvlText w:val=""/>
+      <w:lvlJc w:val="left"/>
+      <w:pPr>
+        <w:tabs>
+          <w:tab w:val="num" w:pos="720"/>
+        </w:tabs>
+        <w:ind w:left="720" w:hanging="360"/>
+      </w:pPr>
+      <w:rPr>
+        <w:rFonts w:ascii="Symbol" w:hAnsi="Symbol" w:hint="default"/>
+        <w:sz w:val="20"/>
+      </w:rPr>
+    </w:lvl>
+    <w:lvl w:ilvl="1" w:tentative="1">
+      <w:start w:val="1"/>
+      <w:numFmt w:val="bullet"/>
+      <w:lvlText w:val="o"/>
+      <w:lvlJc w:val="left"/>
+      <w:pPr>
+        <w:tabs>
+          <w:tab w:val="num" w:pos="1440"/>
+        </w:tabs>
+        <w:ind w:left="1440" w:hanging="360"/>
+      </w:pPr>
+      <w:rPr>
+        <w:rFonts w:ascii="Courier New" w:hAnsi="Courier New" w:hint="default"/>
+        <w:sz w:val="20"/>
+      </w:rPr>
+    </w:lvl>
+    <w:lvl w:ilvl="2" w:tentative="1">
+      <w:start w:val="1"/>
+      <w:numFmt w:val="bullet"/>
+      <w:lvlText w:val=""/>
+      <w:lvlJc w:val="left"/>
+      <w:pPr>
+        <w:tabs>
+          <w:tab w:val="num" w:pos="2160"/>
+        </w:tabs>
+        <w:ind w:left="2160" w:hanging="360"/>
+      </w:pPr>
+      <w:rPr>
+        <w:rFonts w:ascii="Wingdings" w:hAnsi="Wingdings" w:hint="default"/>
+        <w:sz w:val="20"/>
+      </w:rPr>
+    </w:lvl>
+    <w:lvl w:ilvl="3" w:tentative="1">
+      <w:start w:val="1"/>
+      <w:numFmt w:val="bullet"/>
+      <w:lvlText w:val=""/>
+      <w:lvlJc w:val="left"/>
+      <w:pPr>
+        <w:tabs>
+          <w:tab w:val="num" w:pos="2880"/>
+        </w:tabs>
+        <w:ind w:left="2880" w:hanging="360"/>
+      </w:pPr>
+      <w:rPr>
+        <w:rFonts w:ascii="Wingdings" w:hAnsi="Wingdings" w:hint="default"/>
+        <w:sz w:val="20"/>
+      </w:rPr>
+    </w:lvl>
+    <w:lvl w:ilvl="4" w:tentative="1">
+      <w:start w:val="1"/>
+      <w:numFmt w:val="bullet"/>
+      <w:lvlText w:val=""/>
+      <w:lvlJc w:val="left"/>
+      <w:pPr>
+        <w:tabs>
+          <w:tab w:val="num" w:pos="3600"/>
+        </w:tabs>
+        <w:ind w:left="3600" w:hanging="360"/>
+      </w:pPr>
+      <w:rPr>
+        <w:rFonts w:ascii="Wingdings" w:hAnsi="Wingdings" w:hint="default"/>
+        <w:sz w:val="20"/>
+      </w:rPr>
+    </w:lvl>
+    <w:lvl w:ilvl="5" w:tentative="1">
+      <w:start w:val="1"/>
+      <w:numFmt w:val="bullet"/>
+      <w:lvlText w:val=""/>
+      <w:lvlJc w:val="left"/>
+      <w:pPr>
+        <w:tabs>
+          <w:tab w:val="num" w:pos="4320"/>
+        </w:tabs>
+        <w:ind w:left="4320" w:hanging="360"/>
+      </w:pPr>
+      <w:rPr>
+        <w:rFonts w:ascii="Wingdings" w:hAnsi="Wingdings" w:hint="default"/>
+        <w:sz w:val="20"/>
+      </w:rPr>
+    </w:lvl>
+    <w:lvl w:ilvl="6" w:tentative="1">
+      <w:start w:val="1"/>
+      <w:numFmt w:val="bullet"/>
+      <w:lvlText w:val=""/>
+      <w:lvlJc w:val="left"/>
+      <w:pPr>
+        <w:tabs>
+          <w:tab w:val="num" w:pos="5040"/>
+        </w:tabs>
+        <w:ind w:left="5040" w:hanging="360"/>
+      </w:pPr>
+      <w:rPr>
+        <w:rFonts w:ascii="Wingdings" w:hAnsi="Wingdings" w:hint="default"/>
+        <w:sz w:val="20"/>
+      </w:rPr>
+    </w:lvl>
+    <w:lvl w:ilvl="7" w:tentative="1">
+      <w:start w:val="1"/>
+      <w:numFmt w:val="bullet"/>
+      <w:lvlText w:val=""/>
+      <w:lvlJc w:val="left"/>
+      <w:pPr>
+        <w:tabs>
+          <w:tab w:val="num" w:pos="5760"/>
+        </w:tabs>
+        <w:ind w:left="5760" w:hanging="360"/>
+      </w:pPr>
+      <w:rPr>
+        <w:rFonts w:ascii="Wingdings" w:hAnsi="Wingdings" w:hint="default"/>
+        <w:sz w:val="20"/>
+      </w:rPr>
+    </w:lvl>
+    <w:lvl w:ilvl="8" w:tentative="1">
+      <w:start w:val="1"/>
+      <w:numFmt w:val="bullet"/>
+      <w:lvlText w:val=""/>
+      <w:lvlJc w:val="left"/>
+      <w:pPr>
+        <w:tabs>
+          <w:tab w:val="num" w:pos="6480"/>
+        </w:tabs>
+        <w:ind w:left="6480" w:hanging="360"/>
+      </w:pPr>
+      <w:rPr>
+        <w:rFonts w:ascii="Wingdings" w:hAnsi="Wingdings" w:hint="default"/>
+        <w:sz w:val="20"/>
+      </w:rPr>
+    </w:lvl>
+  </w:abstractNum>
+  <w:abstractNum w:abstractNumId="6" w15:restartNumberingAfterBreak="0">
     <w:nsid w:val="29E27CC1"/>
     <w:multiLevelType w:val="hybridMultilevel"/>
     <w:tmpl w:val="859ACCB6"/>
@@ -2534,7 +2246,7 @@
       </w:rPr>
     </w:lvl>
   </w:abstractNum>
-  <w:abstractNum w:abstractNumId="3" w15:restartNumberingAfterBreak="0">
+  <w:abstractNum w:abstractNumId="7" w15:restartNumberingAfterBreak="0">
     <w:nsid w:val="393F6D42"/>
     <w:multiLevelType w:val="hybridMultilevel"/>
     <w:tmpl w:val="82D82FB4"/>
@@ -2647,7 +2359,454 @@
       </w:rPr>
     </w:lvl>
   </w:abstractNum>
-  <w:abstractNum w:abstractNumId="4" w15:restartNumberingAfterBreak="0">
+  <w:abstractNum w:abstractNumId="8" w15:restartNumberingAfterBreak="0">
+    <w:nsid w:val="39936BCE"/>
+    <w:multiLevelType w:val="multilevel"/>
+    <w:tmpl w:val="3912BB12"/>
+    <w:lvl w:ilvl="0">
+      <w:start w:val="1"/>
+      <w:numFmt w:val="bullet"/>
+      <w:lvlText w:val=""/>
+      <w:lvlJc w:val="left"/>
+      <w:pPr>
+        <w:tabs>
+          <w:tab w:val="num" w:pos="720"/>
+        </w:tabs>
+        <w:ind w:left="720" w:hanging="360"/>
+      </w:pPr>
+      <w:rPr>
+        <w:rFonts w:ascii="Symbol" w:hAnsi="Symbol" w:hint="default"/>
+        <w:sz w:val="20"/>
+      </w:rPr>
+    </w:lvl>
+    <w:lvl w:ilvl="1">
+      <w:start w:val="1"/>
+      <w:numFmt w:val="bullet"/>
+      <w:lvlText w:val="o"/>
+      <w:lvlJc w:val="left"/>
+      <w:pPr>
+        <w:tabs>
+          <w:tab w:val="num" w:pos="1440"/>
+        </w:tabs>
+        <w:ind w:left="1440" w:hanging="360"/>
+      </w:pPr>
+      <w:rPr>
+        <w:rFonts w:ascii="Courier New" w:hAnsi="Courier New" w:hint="default"/>
+        <w:sz w:val="20"/>
+      </w:rPr>
+    </w:lvl>
+    <w:lvl w:ilvl="2" w:tentative="1">
+      <w:start w:val="1"/>
+      <w:numFmt w:val="bullet"/>
+      <w:lvlText w:val=""/>
+      <w:lvlJc w:val="left"/>
+      <w:pPr>
+        <w:tabs>
+          <w:tab w:val="num" w:pos="2160"/>
+        </w:tabs>
+        <w:ind w:left="2160" w:hanging="360"/>
+      </w:pPr>
+      <w:rPr>
+        <w:rFonts w:ascii="Wingdings" w:hAnsi="Wingdings" w:hint="default"/>
+        <w:sz w:val="20"/>
+      </w:rPr>
+    </w:lvl>
+    <w:lvl w:ilvl="3" w:tentative="1">
+      <w:start w:val="1"/>
+      <w:numFmt w:val="bullet"/>
+      <w:lvlText w:val=""/>
+      <w:lvlJc w:val="left"/>
+      <w:pPr>
+        <w:tabs>
+          <w:tab w:val="num" w:pos="2880"/>
+        </w:tabs>
+        <w:ind w:left="2880" w:hanging="360"/>
+      </w:pPr>
+      <w:rPr>
+        <w:rFonts w:ascii="Wingdings" w:hAnsi="Wingdings" w:hint="default"/>
+        <w:sz w:val="20"/>
+      </w:rPr>
+    </w:lvl>
+    <w:lvl w:ilvl="4" w:tentative="1">
+      <w:start w:val="1"/>
+      <w:numFmt w:val="bullet"/>
+      <w:lvlText w:val=""/>
+      <w:lvlJc w:val="left"/>
+      <w:pPr>
+        <w:tabs>
+          <w:tab w:val="num" w:pos="3600"/>
+        </w:tabs>
+        <w:ind w:left="3600" w:hanging="360"/>
+      </w:pPr>
+      <w:rPr>
+        <w:rFonts w:ascii="Wingdings" w:hAnsi="Wingdings" w:hint="default"/>
+        <w:sz w:val="20"/>
+      </w:rPr>
+    </w:lvl>
+    <w:lvl w:ilvl="5" w:tentative="1">
+      <w:start w:val="1"/>
+      <w:numFmt w:val="bullet"/>
+      <w:lvlText w:val=""/>
+      <w:lvlJc w:val="left"/>
+      <w:pPr>
+        <w:tabs>
+          <w:tab w:val="num" w:pos="4320"/>
+        </w:tabs>
+        <w:ind w:left="4320" w:hanging="360"/>
+      </w:pPr>
+      <w:rPr>
+        <w:rFonts w:ascii="Wingdings" w:hAnsi="Wingdings" w:hint="default"/>
+        <w:sz w:val="20"/>
+      </w:rPr>
+    </w:lvl>
+    <w:lvl w:ilvl="6" w:tentative="1">
+      <w:start w:val="1"/>
+      <w:numFmt w:val="bullet"/>
+      <w:lvlText w:val=""/>
+      <w:lvlJc w:val="left"/>
+      <w:pPr>
+        <w:tabs>
+          <w:tab w:val="num" w:pos="5040"/>
+        </w:tabs>
+        <w:ind w:left="5040" w:hanging="360"/>
+      </w:pPr>
+      <w:rPr>
+        <w:rFonts w:ascii="Wingdings" w:hAnsi="Wingdings" w:hint="default"/>
+        <w:sz w:val="20"/>
+      </w:rPr>
+    </w:lvl>
+    <w:lvl w:ilvl="7" w:tentative="1">
+      <w:start w:val="1"/>
+      <w:numFmt w:val="bullet"/>
+      <w:lvlText w:val=""/>
+      <w:lvlJc w:val="left"/>
+      <w:pPr>
+        <w:tabs>
+          <w:tab w:val="num" w:pos="5760"/>
+        </w:tabs>
+        <w:ind w:left="5760" w:hanging="360"/>
+      </w:pPr>
+      <w:rPr>
+        <w:rFonts w:ascii="Wingdings" w:hAnsi="Wingdings" w:hint="default"/>
+        <w:sz w:val="20"/>
+      </w:rPr>
+    </w:lvl>
+    <w:lvl w:ilvl="8" w:tentative="1">
+      <w:start w:val="1"/>
+      <w:numFmt w:val="bullet"/>
+      <w:lvlText w:val=""/>
+      <w:lvlJc w:val="left"/>
+      <w:pPr>
+        <w:tabs>
+          <w:tab w:val="num" w:pos="6480"/>
+        </w:tabs>
+        <w:ind w:left="6480" w:hanging="360"/>
+      </w:pPr>
+      <w:rPr>
+        <w:rFonts w:ascii="Wingdings" w:hAnsi="Wingdings" w:hint="default"/>
+        <w:sz w:val="20"/>
+      </w:rPr>
+    </w:lvl>
+  </w:abstractNum>
+  <w:abstractNum w:abstractNumId="9" w15:restartNumberingAfterBreak="0">
+    <w:nsid w:val="39B81384"/>
+    <w:multiLevelType w:val="multilevel"/>
+    <w:tmpl w:val="D50E3B1A"/>
+    <w:lvl w:ilvl="0">
+      <w:start w:val="1"/>
+      <w:numFmt w:val="bullet"/>
+      <w:lvlText w:val=""/>
+      <w:lvlJc w:val="left"/>
+      <w:pPr>
+        <w:tabs>
+          <w:tab w:val="num" w:pos="720"/>
+        </w:tabs>
+        <w:ind w:left="720" w:hanging="360"/>
+      </w:pPr>
+      <w:rPr>
+        <w:rFonts w:ascii="Symbol" w:hAnsi="Symbol" w:hint="default"/>
+        <w:sz w:val="20"/>
+      </w:rPr>
+    </w:lvl>
+    <w:lvl w:ilvl="1">
+      <w:start w:val="1"/>
+      <w:numFmt w:val="bullet"/>
+      <w:lvlText w:val="o"/>
+      <w:lvlJc w:val="left"/>
+      <w:pPr>
+        <w:tabs>
+          <w:tab w:val="num" w:pos="1440"/>
+        </w:tabs>
+        <w:ind w:left="1440" w:hanging="360"/>
+      </w:pPr>
+      <w:rPr>
+        <w:rFonts w:ascii="Courier New" w:hAnsi="Courier New" w:hint="default"/>
+        <w:sz w:val="20"/>
+      </w:rPr>
+    </w:lvl>
+    <w:lvl w:ilvl="2" w:tentative="1">
+      <w:start w:val="1"/>
+      <w:numFmt w:val="bullet"/>
+      <w:lvlText w:val=""/>
+      <w:lvlJc w:val="left"/>
+      <w:pPr>
+        <w:tabs>
+          <w:tab w:val="num" w:pos="2160"/>
+        </w:tabs>
+        <w:ind w:left="2160" w:hanging="360"/>
+      </w:pPr>
+      <w:rPr>
+        <w:rFonts w:ascii="Wingdings" w:hAnsi="Wingdings" w:hint="default"/>
+        <w:sz w:val="20"/>
+      </w:rPr>
+    </w:lvl>
+    <w:lvl w:ilvl="3" w:tentative="1">
+      <w:start w:val="1"/>
+      <w:numFmt w:val="bullet"/>
+      <w:lvlText w:val=""/>
+      <w:lvlJc w:val="left"/>
+      <w:pPr>
+        <w:tabs>
+          <w:tab w:val="num" w:pos="2880"/>
+        </w:tabs>
+        <w:ind w:left="2880" w:hanging="360"/>
+      </w:pPr>
+      <w:rPr>
+        <w:rFonts w:ascii="Wingdings" w:hAnsi="Wingdings" w:hint="default"/>
+        <w:sz w:val="20"/>
+      </w:rPr>
+    </w:lvl>
+    <w:lvl w:ilvl="4" w:tentative="1">
+      <w:start w:val="1"/>
+      <w:numFmt w:val="bullet"/>
+      <w:lvlText w:val=""/>
+      <w:lvlJc w:val="left"/>
+      <w:pPr>
+        <w:tabs>
+          <w:tab w:val="num" w:pos="3600"/>
+        </w:tabs>
+        <w:ind w:left="3600" w:hanging="360"/>
+      </w:pPr>
+      <w:rPr>
+        <w:rFonts w:ascii="Wingdings" w:hAnsi="Wingdings" w:hint="default"/>
+        <w:sz w:val="20"/>
+      </w:rPr>
+    </w:lvl>
+    <w:lvl w:ilvl="5" w:tentative="1">
+      <w:start w:val="1"/>
+      <w:numFmt w:val="bullet"/>
+      <w:lvlText w:val=""/>
+      <w:lvlJc w:val="left"/>
+      <w:pPr>
+        <w:tabs>
+          <w:tab w:val="num" w:pos="4320"/>
+        </w:tabs>
+        <w:ind w:left="4320" w:hanging="360"/>
+      </w:pPr>
+      <w:rPr>
+        <w:rFonts w:ascii="Wingdings" w:hAnsi="Wingdings" w:hint="default"/>
+        <w:sz w:val="20"/>
+      </w:rPr>
+    </w:lvl>
+    <w:lvl w:ilvl="6" w:tentative="1">
+      <w:start w:val="1"/>
+      <w:numFmt w:val="bullet"/>
+      <w:lvlText w:val=""/>
+      <w:lvlJc w:val="left"/>
+      <w:pPr>
+        <w:tabs>
+          <w:tab w:val="num" w:pos="5040"/>
+        </w:tabs>
+        <w:ind w:left="5040" w:hanging="360"/>
+      </w:pPr>
+      <w:rPr>
+        <w:rFonts w:ascii="Wingdings" w:hAnsi="Wingdings" w:hint="default"/>
+        <w:sz w:val="20"/>
+      </w:rPr>
+    </w:lvl>
+    <w:lvl w:ilvl="7" w:tentative="1">
+      <w:start w:val="1"/>
+      <w:numFmt w:val="bullet"/>
+      <w:lvlText w:val=""/>
+      <w:lvlJc w:val="left"/>
+      <w:pPr>
+        <w:tabs>
+          <w:tab w:val="num" w:pos="5760"/>
+        </w:tabs>
+        <w:ind w:left="5760" w:hanging="360"/>
+      </w:pPr>
+      <w:rPr>
+        <w:rFonts w:ascii="Wingdings" w:hAnsi="Wingdings" w:hint="default"/>
+        <w:sz w:val="20"/>
+      </w:rPr>
+    </w:lvl>
+    <w:lvl w:ilvl="8" w:tentative="1">
+      <w:start w:val="1"/>
+      <w:numFmt w:val="bullet"/>
+      <w:lvlText w:val=""/>
+      <w:lvlJc w:val="left"/>
+      <w:pPr>
+        <w:tabs>
+          <w:tab w:val="num" w:pos="6480"/>
+        </w:tabs>
+        <w:ind w:left="6480" w:hanging="360"/>
+      </w:pPr>
+      <w:rPr>
+        <w:rFonts w:ascii="Wingdings" w:hAnsi="Wingdings" w:hint="default"/>
+        <w:sz w:val="20"/>
+      </w:rPr>
+    </w:lvl>
+  </w:abstractNum>
+  <w:abstractNum w:abstractNumId="10" w15:restartNumberingAfterBreak="0">
+    <w:nsid w:val="3F0B445F"/>
+    <w:multiLevelType w:val="multilevel"/>
+    <w:tmpl w:val="41DAA7C0"/>
+    <w:lvl w:ilvl="0">
+      <w:start w:val="1"/>
+      <w:numFmt w:val="bullet"/>
+      <w:lvlText w:val=""/>
+      <w:lvlJc w:val="left"/>
+      <w:pPr>
+        <w:tabs>
+          <w:tab w:val="num" w:pos="720"/>
+        </w:tabs>
+        <w:ind w:left="720" w:hanging="360"/>
+      </w:pPr>
+      <w:rPr>
+        <w:rFonts w:ascii="Symbol" w:hAnsi="Symbol" w:hint="default"/>
+        <w:sz w:val="20"/>
+      </w:rPr>
+    </w:lvl>
+    <w:lvl w:ilvl="1" w:tentative="1">
+      <w:start w:val="1"/>
+      <w:numFmt w:val="bullet"/>
+      <w:lvlText w:val="o"/>
+      <w:lvlJc w:val="left"/>
+      <w:pPr>
+        <w:tabs>
+          <w:tab w:val="num" w:pos="1440"/>
+        </w:tabs>
+        <w:ind w:left="1440" w:hanging="360"/>
+      </w:pPr>
+      <w:rPr>
+        <w:rFonts w:ascii="Courier New" w:hAnsi="Courier New" w:hint="default"/>
+        <w:sz w:val="20"/>
+      </w:rPr>
+    </w:lvl>
+    <w:lvl w:ilvl="2" w:tentative="1">
+      <w:start w:val="1"/>
+      <w:numFmt w:val="bullet"/>
+      <w:lvlText w:val=""/>
+      <w:lvlJc w:val="left"/>
+      <w:pPr>
+        <w:tabs>
+          <w:tab w:val="num" w:pos="2160"/>
+        </w:tabs>
+        <w:ind w:left="2160" w:hanging="360"/>
+      </w:pPr>
+      <w:rPr>
+        <w:rFonts w:ascii="Wingdings" w:hAnsi="Wingdings" w:hint="default"/>
+        <w:sz w:val="20"/>
+      </w:rPr>
+    </w:lvl>
+    <w:lvl w:ilvl="3" w:tentative="1">
+      <w:start w:val="1"/>
+      <w:numFmt w:val="bullet"/>
+      <w:lvlText w:val=""/>
+      <w:lvlJc w:val="left"/>
+      <w:pPr>
+        <w:tabs>
+          <w:tab w:val="num" w:pos="2880"/>
+        </w:tabs>
+        <w:ind w:left="2880" w:hanging="360"/>
+      </w:pPr>
+      <w:rPr>
+        <w:rFonts w:ascii="Wingdings" w:hAnsi="Wingdings" w:hint="default"/>
+        <w:sz w:val="20"/>
+      </w:rPr>
+    </w:lvl>
+    <w:lvl w:ilvl="4" w:tentative="1">
+      <w:start w:val="1"/>
+      <w:numFmt w:val="bullet"/>
+      <w:lvlText w:val=""/>
+      <w:lvlJc w:val="left"/>
+      <w:pPr>
+        <w:tabs>
+          <w:tab w:val="num" w:pos="3600"/>
+        </w:tabs>
+        <w:ind w:left="3600" w:hanging="360"/>
+      </w:pPr>
+      <w:rPr>
+        <w:rFonts w:ascii="Wingdings" w:hAnsi="Wingdings" w:hint="default"/>
+        <w:sz w:val="20"/>
+      </w:rPr>
+    </w:lvl>
+    <w:lvl w:ilvl="5" w:tentative="1">
+      <w:start w:val="1"/>
+      <w:numFmt w:val="bullet"/>
+      <w:lvlText w:val=""/>
+      <w:lvlJc w:val="left"/>
+      <w:pPr>
+        <w:tabs>
+          <w:tab w:val="num" w:pos="4320"/>
+        </w:tabs>
+        <w:ind w:left="4320" w:hanging="360"/>
+      </w:pPr>
+      <w:rPr>
+        <w:rFonts w:ascii="Wingdings" w:hAnsi="Wingdings" w:hint="default"/>
+        <w:sz w:val="20"/>
+      </w:rPr>
+    </w:lvl>
+    <w:lvl w:ilvl="6" w:tentative="1">
+      <w:start w:val="1"/>
+      <w:numFmt w:val="bullet"/>
+      <w:lvlText w:val=""/>
+      <w:lvlJc w:val="left"/>
+      <w:pPr>
+        <w:tabs>
+          <w:tab w:val="num" w:pos="5040"/>
+        </w:tabs>
+        <w:ind w:left="5040" w:hanging="360"/>
+      </w:pPr>
+      <w:rPr>
+        <w:rFonts w:ascii="Wingdings" w:hAnsi="Wingdings" w:hint="default"/>
+        <w:sz w:val="20"/>
+      </w:rPr>
+    </w:lvl>
+    <w:lvl w:ilvl="7" w:tentative="1">
+      <w:start w:val="1"/>
+      <w:numFmt w:val="bullet"/>
+      <w:lvlText w:val=""/>
+      <w:lvlJc w:val="left"/>
+      <w:pPr>
+        <w:tabs>
+          <w:tab w:val="num" w:pos="5760"/>
+        </w:tabs>
+        <w:ind w:left="5760" w:hanging="360"/>
+      </w:pPr>
+      <w:rPr>
+        <w:rFonts w:ascii="Wingdings" w:hAnsi="Wingdings" w:hint="default"/>
+        <w:sz w:val="20"/>
+      </w:rPr>
+    </w:lvl>
+    <w:lvl w:ilvl="8" w:tentative="1">
+      <w:start w:val="1"/>
+      <w:numFmt w:val="bullet"/>
+      <w:lvlText w:val=""/>
+      <w:lvlJc w:val="left"/>
+      <w:pPr>
+        <w:tabs>
+          <w:tab w:val="num" w:pos="6480"/>
+        </w:tabs>
+        <w:ind w:left="6480" w:hanging="360"/>
+      </w:pPr>
+      <w:rPr>
+        <w:rFonts w:ascii="Wingdings" w:hAnsi="Wingdings" w:hint="default"/>
+        <w:sz w:val="20"/>
+      </w:rPr>
+    </w:lvl>
+  </w:abstractNum>
+  <w:abstractNum w:abstractNumId="11" w15:restartNumberingAfterBreak="0">
     <w:nsid w:val="41D00BC3"/>
     <w:multiLevelType w:val="hybridMultilevel"/>
     <w:tmpl w:val="BF443408"/>
@@ -2760,7 +2919,156 @@
       </w:rPr>
     </w:lvl>
   </w:abstractNum>
-  <w:abstractNum w:abstractNumId="5" w15:restartNumberingAfterBreak="0">
+  <w:abstractNum w:abstractNumId="12" w15:restartNumberingAfterBreak="0">
+    <w:nsid w:val="43D930F5"/>
+    <w:multiLevelType w:val="multilevel"/>
+    <w:tmpl w:val="CDB8B1EA"/>
+    <w:lvl w:ilvl="0">
+      <w:start w:val="1"/>
+      <w:numFmt w:val="bullet"/>
+      <w:lvlText w:val=""/>
+      <w:lvlJc w:val="left"/>
+      <w:pPr>
+        <w:tabs>
+          <w:tab w:val="num" w:pos="720"/>
+        </w:tabs>
+        <w:ind w:left="720" w:hanging="360"/>
+      </w:pPr>
+      <w:rPr>
+        <w:rFonts w:ascii="Symbol" w:hAnsi="Symbol" w:hint="default"/>
+        <w:sz w:val="20"/>
+      </w:rPr>
+    </w:lvl>
+    <w:lvl w:ilvl="1">
+      <w:start w:val="1"/>
+      <w:numFmt w:val="bullet"/>
+      <w:lvlText w:val="o"/>
+      <w:lvlJc w:val="left"/>
+      <w:pPr>
+        <w:tabs>
+          <w:tab w:val="num" w:pos="1440"/>
+        </w:tabs>
+        <w:ind w:left="1440" w:hanging="360"/>
+      </w:pPr>
+      <w:rPr>
+        <w:rFonts w:ascii="Courier New" w:hAnsi="Courier New" w:hint="default"/>
+        <w:sz w:val="20"/>
+      </w:rPr>
+    </w:lvl>
+    <w:lvl w:ilvl="2" w:tentative="1">
+      <w:start w:val="1"/>
+      <w:numFmt w:val="bullet"/>
+      <w:lvlText w:val=""/>
+      <w:lvlJc w:val="left"/>
+      <w:pPr>
+        <w:tabs>
+          <w:tab w:val="num" w:pos="2160"/>
+        </w:tabs>
+        <w:ind w:left="2160" w:hanging="360"/>
+      </w:pPr>
+      <w:rPr>
+        <w:rFonts w:ascii="Wingdings" w:hAnsi="Wingdings" w:hint="default"/>
+        <w:sz w:val="20"/>
+      </w:rPr>
+    </w:lvl>
+    <w:lvl w:ilvl="3" w:tentative="1">
+      <w:start w:val="1"/>
+      <w:numFmt w:val="bullet"/>
+      <w:lvlText w:val=""/>
+      <w:lvlJc w:val="left"/>
+      <w:pPr>
+        <w:tabs>
+          <w:tab w:val="num" w:pos="2880"/>
+        </w:tabs>
+        <w:ind w:left="2880" w:hanging="360"/>
+      </w:pPr>
+      <w:rPr>
+        <w:rFonts w:ascii="Wingdings" w:hAnsi="Wingdings" w:hint="default"/>
+        <w:sz w:val="20"/>
+      </w:rPr>
+    </w:lvl>
+    <w:lvl w:ilvl="4" w:tentative="1">
+      <w:start w:val="1"/>
+      <w:numFmt w:val="bullet"/>
+      <w:lvlText w:val=""/>
+      <w:lvlJc w:val="left"/>
+      <w:pPr>
+        <w:tabs>
+          <w:tab w:val="num" w:pos="3600"/>
+        </w:tabs>
+        <w:ind w:left="3600" w:hanging="360"/>
+      </w:pPr>
+      <w:rPr>
+        <w:rFonts w:ascii="Wingdings" w:hAnsi="Wingdings" w:hint="default"/>
+        <w:sz w:val="20"/>
+      </w:rPr>
+    </w:lvl>
+    <w:lvl w:ilvl="5" w:tentative="1">
+      <w:start w:val="1"/>
+      <w:numFmt w:val="bullet"/>
+      <w:lvlText w:val=""/>
+      <w:lvlJc w:val="left"/>
+      <w:pPr>
+        <w:tabs>
+          <w:tab w:val="num" w:pos="4320"/>
+        </w:tabs>
+        <w:ind w:left="4320" w:hanging="360"/>
+      </w:pPr>
+      <w:rPr>
+        <w:rFonts w:ascii="Wingdings" w:hAnsi="Wingdings" w:hint="default"/>
+        <w:sz w:val="20"/>
+      </w:rPr>
+    </w:lvl>
+    <w:lvl w:ilvl="6" w:tentative="1">
+      <w:start w:val="1"/>
+      <w:numFmt w:val="bullet"/>
+      <w:lvlText w:val=""/>
+      <w:lvlJc w:val="left"/>
+      <w:pPr>
+        <w:tabs>
+          <w:tab w:val="num" w:pos="5040"/>
+        </w:tabs>
+        <w:ind w:left="5040" w:hanging="360"/>
+      </w:pPr>
+      <w:rPr>
+        <w:rFonts w:ascii="Wingdings" w:hAnsi="Wingdings" w:hint="default"/>
+        <w:sz w:val="20"/>
+      </w:rPr>
+    </w:lvl>
+    <w:lvl w:ilvl="7" w:tentative="1">
+      <w:start w:val="1"/>
+      <w:numFmt w:val="bullet"/>
+      <w:lvlText w:val=""/>
+      <w:lvlJc w:val="left"/>
+      <w:pPr>
+        <w:tabs>
+          <w:tab w:val="num" w:pos="5760"/>
+        </w:tabs>
+        <w:ind w:left="5760" w:hanging="360"/>
+      </w:pPr>
+      <w:rPr>
+        <w:rFonts w:ascii="Wingdings" w:hAnsi="Wingdings" w:hint="default"/>
+        <w:sz w:val="20"/>
+      </w:rPr>
+    </w:lvl>
+    <w:lvl w:ilvl="8" w:tentative="1">
+      <w:start w:val="1"/>
+      <w:numFmt w:val="bullet"/>
+      <w:lvlText w:val=""/>
+      <w:lvlJc w:val="left"/>
+      <w:pPr>
+        <w:tabs>
+          <w:tab w:val="num" w:pos="6480"/>
+        </w:tabs>
+        <w:ind w:left="6480" w:hanging="360"/>
+      </w:pPr>
+      <w:rPr>
+        <w:rFonts w:ascii="Wingdings" w:hAnsi="Wingdings" w:hint="default"/>
+        <w:sz w:val="20"/>
+      </w:rPr>
+    </w:lvl>
+  </w:abstractNum>
+  <w:abstractNum w:abstractNumId="13" w15:restartNumberingAfterBreak="0">
     <w:nsid w:val="44CA380F"/>
     <w:multiLevelType w:val="hybridMultilevel"/>
     <w:tmpl w:val="BD644886"/>
@@ -2873,7 +3181,7 @@
       </w:rPr>
     </w:lvl>
   </w:abstractNum>
-  <w:abstractNum w:abstractNumId="6" w15:restartNumberingAfterBreak="0">
+  <w:abstractNum w:abstractNumId="14" w15:restartNumberingAfterBreak="0">
     <w:nsid w:val="45F0389D"/>
     <w:multiLevelType w:val="hybridMultilevel"/>
     <w:tmpl w:val="1F8C866C"/>
@@ -2986,7 +3294,599 @@
       </w:rPr>
     </w:lvl>
   </w:abstractNum>
-  <w:abstractNum w:abstractNumId="7" w15:restartNumberingAfterBreak="0">
+  <w:abstractNum w:abstractNumId="15" w15:restartNumberingAfterBreak="0">
+    <w:nsid w:val="472E6FC5"/>
+    <w:multiLevelType w:val="multilevel"/>
+    <w:tmpl w:val="432A2BFE"/>
+    <w:lvl w:ilvl="0">
+      <w:start w:val="1"/>
+      <w:numFmt w:val="bullet"/>
+      <w:lvlText w:val=""/>
+      <w:lvlJc w:val="left"/>
+      <w:pPr>
+        <w:tabs>
+          <w:tab w:val="num" w:pos="720"/>
+        </w:tabs>
+        <w:ind w:left="720" w:hanging="360"/>
+      </w:pPr>
+      <w:rPr>
+        <w:rFonts w:ascii="Symbol" w:hAnsi="Symbol" w:hint="default"/>
+        <w:sz w:val="20"/>
+      </w:rPr>
+    </w:lvl>
+    <w:lvl w:ilvl="1" w:tentative="1">
+      <w:start w:val="1"/>
+      <w:numFmt w:val="bullet"/>
+      <w:lvlText w:val="o"/>
+      <w:lvlJc w:val="left"/>
+      <w:pPr>
+        <w:tabs>
+          <w:tab w:val="num" w:pos="1440"/>
+        </w:tabs>
+        <w:ind w:left="1440" w:hanging="360"/>
+      </w:pPr>
+      <w:rPr>
+        <w:rFonts w:ascii="Courier New" w:hAnsi="Courier New" w:hint="default"/>
+        <w:sz w:val="20"/>
+      </w:rPr>
+    </w:lvl>
+    <w:lvl w:ilvl="2" w:tentative="1">
+      <w:start w:val="1"/>
+      <w:numFmt w:val="bullet"/>
+      <w:lvlText w:val=""/>
+      <w:lvlJc w:val="left"/>
+      <w:pPr>
+        <w:tabs>
+          <w:tab w:val="num" w:pos="2160"/>
+        </w:tabs>
+        <w:ind w:left="2160" w:hanging="360"/>
+      </w:pPr>
+      <w:rPr>
+        <w:rFonts w:ascii="Wingdings" w:hAnsi="Wingdings" w:hint="default"/>
+        <w:sz w:val="20"/>
+      </w:rPr>
+    </w:lvl>
+    <w:lvl w:ilvl="3" w:tentative="1">
+      <w:start w:val="1"/>
+      <w:numFmt w:val="bullet"/>
+      <w:lvlText w:val=""/>
+      <w:lvlJc w:val="left"/>
+      <w:pPr>
+        <w:tabs>
+          <w:tab w:val="num" w:pos="2880"/>
+        </w:tabs>
+        <w:ind w:left="2880" w:hanging="360"/>
+      </w:pPr>
+      <w:rPr>
+        <w:rFonts w:ascii="Wingdings" w:hAnsi="Wingdings" w:hint="default"/>
+        <w:sz w:val="20"/>
+      </w:rPr>
+    </w:lvl>
+    <w:lvl w:ilvl="4" w:tentative="1">
+      <w:start w:val="1"/>
+      <w:numFmt w:val="bullet"/>
+      <w:lvlText w:val=""/>
+      <w:lvlJc w:val="left"/>
+      <w:pPr>
+        <w:tabs>
+          <w:tab w:val="num" w:pos="3600"/>
+        </w:tabs>
+        <w:ind w:left="3600" w:hanging="360"/>
+      </w:pPr>
+      <w:rPr>
+        <w:rFonts w:ascii="Wingdings" w:hAnsi="Wingdings" w:hint="default"/>
+        <w:sz w:val="20"/>
+      </w:rPr>
+    </w:lvl>
+    <w:lvl w:ilvl="5" w:tentative="1">
+      <w:start w:val="1"/>
+      <w:numFmt w:val="bullet"/>
+      <w:lvlText w:val=""/>
+      <w:lvlJc w:val="left"/>
+      <w:pPr>
+        <w:tabs>
+          <w:tab w:val="num" w:pos="4320"/>
+        </w:tabs>
+        <w:ind w:left="4320" w:hanging="360"/>
+      </w:pPr>
+      <w:rPr>
+        <w:rFonts w:ascii="Wingdings" w:hAnsi="Wingdings" w:hint="default"/>
+        <w:sz w:val="20"/>
+      </w:rPr>
+    </w:lvl>
+    <w:lvl w:ilvl="6" w:tentative="1">
+      <w:start w:val="1"/>
+      <w:numFmt w:val="bullet"/>
+      <w:lvlText w:val=""/>
+      <w:lvlJc w:val="left"/>
+      <w:pPr>
+        <w:tabs>
+          <w:tab w:val="num" w:pos="5040"/>
+        </w:tabs>
+        <w:ind w:left="5040" w:hanging="360"/>
+      </w:pPr>
+      <w:rPr>
+        <w:rFonts w:ascii="Wingdings" w:hAnsi="Wingdings" w:hint="default"/>
+        <w:sz w:val="20"/>
+      </w:rPr>
+    </w:lvl>
+    <w:lvl w:ilvl="7" w:tentative="1">
+      <w:start w:val="1"/>
+      <w:numFmt w:val="bullet"/>
+      <w:lvlText w:val=""/>
+      <w:lvlJc w:val="left"/>
+      <w:pPr>
+        <w:tabs>
+          <w:tab w:val="num" w:pos="5760"/>
+        </w:tabs>
+        <w:ind w:left="5760" w:hanging="360"/>
+      </w:pPr>
+      <w:rPr>
+        <w:rFonts w:ascii="Wingdings" w:hAnsi="Wingdings" w:hint="default"/>
+        <w:sz w:val="20"/>
+      </w:rPr>
+    </w:lvl>
+    <w:lvl w:ilvl="8" w:tentative="1">
+      <w:start w:val="1"/>
+      <w:numFmt w:val="bullet"/>
+      <w:lvlText w:val=""/>
+      <w:lvlJc w:val="left"/>
+      <w:pPr>
+        <w:tabs>
+          <w:tab w:val="num" w:pos="6480"/>
+        </w:tabs>
+        <w:ind w:left="6480" w:hanging="360"/>
+      </w:pPr>
+      <w:rPr>
+        <w:rFonts w:ascii="Wingdings" w:hAnsi="Wingdings" w:hint="default"/>
+        <w:sz w:val="20"/>
+      </w:rPr>
+    </w:lvl>
+  </w:abstractNum>
+  <w:abstractNum w:abstractNumId="16" w15:restartNumberingAfterBreak="0">
+    <w:nsid w:val="47E02F41"/>
+    <w:multiLevelType w:val="multilevel"/>
+    <w:tmpl w:val="11DC777C"/>
+    <w:lvl w:ilvl="0">
+      <w:start w:val="1"/>
+      <w:numFmt w:val="bullet"/>
+      <w:lvlText w:val=""/>
+      <w:lvlJc w:val="left"/>
+      <w:pPr>
+        <w:tabs>
+          <w:tab w:val="num" w:pos="720"/>
+        </w:tabs>
+        <w:ind w:left="720" w:hanging="360"/>
+      </w:pPr>
+      <w:rPr>
+        <w:rFonts w:ascii="Symbol" w:hAnsi="Symbol" w:hint="default"/>
+        <w:sz w:val="20"/>
+      </w:rPr>
+    </w:lvl>
+    <w:lvl w:ilvl="1">
+      <w:start w:val="1"/>
+      <w:numFmt w:val="bullet"/>
+      <w:lvlText w:val="o"/>
+      <w:lvlJc w:val="left"/>
+      <w:pPr>
+        <w:tabs>
+          <w:tab w:val="num" w:pos="1440"/>
+        </w:tabs>
+        <w:ind w:left="1440" w:hanging="360"/>
+      </w:pPr>
+      <w:rPr>
+        <w:rFonts w:ascii="Courier New" w:hAnsi="Courier New" w:hint="default"/>
+        <w:sz w:val="20"/>
+      </w:rPr>
+    </w:lvl>
+    <w:lvl w:ilvl="2" w:tentative="1">
+      <w:start w:val="1"/>
+      <w:numFmt w:val="bullet"/>
+      <w:lvlText w:val=""/>
+      <w:lvlJc w:val="left"/>
+      <w:pPr>
+        <w:tabs>
+          <w:tab w:val="num" w:pos="2160"/>
+        </w:tabs>
+        <w:ind w:left="2160" w:hanging="360"/>
+      </w:pPr>
+      <w:rPr>
+        <w:rFonts w:ascii="Wingdings" w:hAnsi="Wingdings" w:hint="default"/>
+        <w:sz w:val="20"/>
+      </w:rPr>
+    </w:lvl>
+    <w:lvl w:ilvl="3" w:tentative="1">
+      <w:start w:val="1"/>
+      <w:numFmt w:val="bullet"/>
+      <w:lvlText w:val=""/>
+      <w:lvlJc w:val="left"/>
+      <w:pPr>
+        <w:tabs>
+          <w:tab w:val="num" w:pos="2880"/>
+        </w:tabs>
+        <w:ind w:left="2880" w:hanging="360"/>
+      </w:pPr>
+      <w:rPr>
+        <w:rFonts w:ascii="Wingdings" w:hAnsi="Wingdings" w:hint="default"/>
+        <w:sz w:val="20"/>
+      </w:rPr>
+    </w:lvl>
+    <w:lvl w:ilvl="4" w:tentative="1">
+      <w:start w:val="1"/>
+      <w:numFmt w:val="bullet"/>
+      <w:lvlText w:val=""/>
+      <w:lvlJc w:val="left"/>
+      <w:pPr>
+        <w:tabs>
+          <w:tab w:val="num" w:pos="3600"/>
+        </w:tabs>
+        <w:ind w:left="3600" w:hanging="360"/>
+      </w:pPr>
+      <w:rPr>
+        <w:rFonts w:ascii="Wingdings" w:hAnsi="Wingdings" w:hint="default"/>
+        <w:sz w:val="20"/>
+      </w:rPr>
+    </w:lvl>
+    <w:lvl w:ilvl="5" w:tentative="1">
+      <w:start w:val="1"/>
+      <w:numFmt w:val="bullet"/>
+      <w:lvlText w:val=""/>
+      <w:lvlJc w:val="left"/>
+      <w:pPr>
+        <w:tabs>
+          <w:tab w:val="num" w:pos="4320"/>
+        </w:tabs>
+        <w:ind w:left="4320" w:hanging="360"/>
+      </w:pPr>
+      <w:rPr>
+        <w:rFonts w:ascii="Wingdings" w:hAnsi="Wingdings" w:hint="default"/>
+        <w:sz w:val="20"/>
+      </w:rPr>
+    </w:lvl>
+    <w:lvl w:ilvl="6" w:tentative="1">
+      <w:start w:val="1"/>
+      <w:numFmt w:val="bullet"/>
+      <w:lvlText w:val=""/>
+      <w:lvlJc w:val="left"/>
+      <w:pPr>
+        <w:tabs>
+          <w:tab w:val="num" w:pos="5040"/>
+        </w:tabs>
+        <w:ind w:left="5040" w:hanging="360"/>
+      </w:pPr>
+      <w:rPr>
+        <w:rFonts w:ascii="Wingdings" w:hAnsi="Wingdings" w:hint="default"/>
+        <w:sz w:val="20"/>
+      </w:rPr>
+    </w:lvl>
+    <w:lvl w:ilvl="7" w:tentative="1">
+      <w:start w:val="1"/>
+      <w:numFmt w:val="bullet"/>
+      <w:lvlText w:val=""/>
+      <w:lvlJc w:val="left"/>
+      <w:pPr>
+        <w:tabs>
+          <w:tab w:val="num" w:pos="5760"/>
+        </w:tabs>
+        <w:ind w:left="5760" w:hanging="360"/>
+      </w:pPr>
+      <w:rPr>
+        <w:rFonts w:ascii="Wingdings" w:hAnsi="Wingdings" w:hint="default"/>
+        <w:sz w:val="20"/>
+      </w:rPr>
+    </w:lvl>
+    <w:lvl w:ilvl="8" w:tentative="1">
+      <w:start w:val="1"/>
+      <w:numFmt w:val="bullet"/>
+      <w:lvlText w:val=""/>
+      <w:lvlJc w:val="left"/>
+      <w:pPr>
+        <w:tabs>
+          <w:tab w:val="num" w:pos="6480"/>
+        </w:tabs>
+        <w:ind w:left="6480" w:hanging="360"/>
+      </w:pPr>
+      <w:rPr>
+        <w:rFonts w:ascii="Wingdings" w:hAnsi="Wingdings" w:hint="default"/>
+        <w:sz w:val="20"/>
+      </w:rPr>
+    </w:lvl>
+  </w:abstractNum>
+  <w:abstractNum w:abstractNumId="17" w15:restartNumberingAfterBreak="0">
+    <w:nsid w:val="48F402D2"/>
+    <w:multiLevelType w:val="multilevel"/>
+    <w:tmpl w:val="AAF63E08"/>
+    <w:lvl w:ilvl="0">
+      <w:start w:val="1"/>
+      <w:numFmt w:val="bullet"/>
+      <w:lvlText w:val=""/>
+      <w:lvlJc w:val="left"/>
+      <w:pPr>
+        <w:tabs>
+          <w:tab w:val="num" w:pos="720"/>
+        </w:tabs>
+        <w:ind w:left="720" w:hanging="360"/>
+      </w:pPr>
+      <w:rPr>
+        <w:rFonts w:ascii="Symbol" w:hAnsi="Symbol" w:hint="default"/>
+        <w:sz w:val="20"/>
+      </w:rPr>
+    </w:lvl>
+    <w:lvl w:ilvl="1">
+      <w:start w:val="1"/>
+      <w:numFmt w:val="decimal"/>
+      <w:lvlText w:val="%2."/>
+      <w:lvlJc w:val="left"/>
+      <w:pPr>
+        <w:tabs>
+          <w:tab w:val="num" w:pos="1440"/>
+        </w:tabs>
+        <w:ind w:left="1440" w:hanging="360"/>
+      </w:pPr>
+    </w:lvl>
+    <w:lvl w:ilvl="2" w:tentative="1">
+      <w:start w:val="1"/>
+      <w:numFmt w:val="bullet"/>
+      <w:lvlText w:val=""/>
+      <w:lvlJc w:val="left"/>
+      <w:pPr>
+        <w:tabs>
+          <w:tab w:val="num" w:pos="2160"/>
+        </w:tabs>
+        <w:ind w:left="2160" w:hanging="360"/>
+      </w:pPr>
+      <w:rPr>
+        <w:rFonts w:ascii="Wingdings" w:hAnsi="Wingdings" w:hint="default"/>
+        <w:sz w:val="20"/>
+      </w:rPr>
+    </w:lvl>
+    <w:lvl w:ilvl="3" w:tentative="1">
+      <w:start w:val="1"/>
+      <w:numFmt w:val="bullet"/>
+      <w:lvlText w:val=""/>
+      <w:lvlJc w:val="left"/>
+      <w:pPr>
+        <w:tabs>
+          <w:tab w:val="num" w:pos="2880"/>
+        </w:tabs>
+        <w:ind w:left="2880" w:hanging="360"/>
+      </w:pPr>
+      <w:rPr>
+        <w:rFonts w:ascii="Wingdings" w:hAnsi="Wingdings" w:hint="default"/>
+        <w:sz w:val="20"/>
+      </w:rPr>
+    </w:lvl>
+    <w:lvl w:ilvl="4" w:tentative="1">
+      <w:start w:val="1"/>
+      <w:numFmt w:val="bullet"/>
+      <w:lvlText w:val=""/>
+      <w:lvlJc w:val="left"/>
+      <w:pPr>
+        <w:tabs>
+          <w:tab w:val="num" w:pos="3600"/>
+        </w:tabs>
+        <w:ind w:left="3600" w:hanging="360"/>
+      </w:pPr>
+      <w:rPr>
+        <w:rFonts w:ascii="Wingdings" w:hAnsi="Wingdings" w:hint="default"/>
+        <w:sz w:val="20"/>
+      </w:rPr>
+    </w:lvl>
+    <w:lvl w:ilvl="5" w:tentative="1">
+      <w:start w:val="1"/>
+      <w:numFmt w:val="bullet"/>
+      <w:lvlText w:val=""/>
+      <w:lvlJc w:val="left"/>
+      <w:pPr>
+        <w:tabs>
+          <w:tab w:val="num" w:pos="4320"/>
+        </w:tabs>
+        <w:ind w:left="4320" w:hanging="360"/>
+      </w:pPr>
+      <w:rPr>
+        <w:rFonts w:ascii="Wingdings" w:hAnsi="Wingdings" w:hint="default"/>
+        <w:sz w:val="20"/>
+      </w:rPr>
+    </w:lvl>
+    <w:lvl w:ilvl="6" w:tentative="1">
+      <w:start w:val="1"/>
+      <w:numFmt w:val="bullet"/>
+      <w:lvlText w:val=""/>
+      <w:lvlJc w:val="left"/>
+      <w:pPr>
+        <w:tabs>
+          <w:tab w:val="num" w:pos="5040"/>
+        </w:tabs>
+        <w:ind w:left="5040" w:hanging="360"/>
+      </w:pPr>
+      <w:rPr>
+        <w:rFonts w:ascii="Wingdings" w:hAnsi="Wingdings" w:hint="default"/>
+        <w:sz w:val="20"/>
+      </w:rPr>
+    </w:lvl>
+    <w:lvl w:ilvl="7" w:tentative="1">
+      <w:start w:val="1"/>
+      <w:numFmt w:val="bullet"/>
+      <w:lvlText w:val=""/>
+      <w:lvlJc w:val="left"/>
+      <w:pPr>
+        <w:tabs>
+          <w:tab w:val="num" w:pos="5760"/>
+        </w:tabs>
+        <w:ind w:left="5760" w:hanging="360"/>
+      </w:pPr>
+      <w:rPr>
+        <w:rFonts w:ascii="Wingdings" w:hAnsi="Wingdings" w:hint="default"/>
+        <w:sz w:val="20"/>
+      </w:rPr>
+    </w:lvl>
+    <w:lvl w:ilvl="8" w:tentative="1">
+      <w:start w:val="1"/>
+      <w:numFmt w:val="bullet"/>
+      <w:lvlText w:val=""/>
+      <w:lvlJc w:val="left"/>
+      <w:pPr>
+        <w:tabs>
+          <w:tab w:val="num" w:pos="6480"/>
+        </w:tabs>
+        <w:ind w:left="6480" w:hanging="360"/>
+      </w:pPr>
+      <w:rPr>
+        <w:rFonts w:ascii="Wingdings" w:hAnsi="Wingdings" w:hint="default"/>
+        <w:sz w:val="20"/>
+      </w:rPr>
+    </w:lvl>
+  </w:abstractNum>
+  <w:abstractNum w:abstractNumId="18" w15:restartNumberingAfterBreak="0">
+    <w:nsid w:val="4B6F2A66"/>
+    <w:multiLevelType w:val="multilevel"/>
+    <w:tmpl w:val="B1D4A058"/>
+    <w:lvl w:ilvl="0">
+      <w:start w:val="1"/>
+      <w:numFmt w:val="bullet"/>
+      <w:lvlText w:val=""/>
+      <w:lvlJc w:val="left"/>
+      <w:pPr>
+        <w:tabs>
+          <w:tab w:val="num" w:pos="720"/>
+        </w:tabs>
+        <w:ind w:left="720" w:hanging="360"/>
+      </w:pPr>
+      <w:rPr>
+        <w:rFonts w:ascii="Symbol" w:hAnsi="Symbol" w:hint="default"/>
+        <w:sz w:val="20"/>
+      </w:rPr>
+    </w:lvl>
+    <w:lvl w:ilvl="1" w:tentative="1">
+      <w:start w:val="1"/>
+      <w:numFmt w:val="bullet"/>
+      <w:lvlText w:val="o"/>
+      <w:lvlJc w:val="left"/>
+      <w:pPr>
+        <w:tabs>
+          <w:tab w:val="num" w:pos="1440"/>
+        </w:tabs>
+        <w:ind w:left="1440" w:hanging="360"/>
+      </w:pPr>
+      <w:rPr>
+        <w:rFonts w:ascii="Courier New" w:hAnsi="Courier New" w:hint="default"/>
+        <w:sz w:val="20"/>
+      </w:rPr>
+    </w:lvl>
+    <w:lvl w:ilvl="2" w:tentative="1">
+      <w:start w:val="1"/>
+      <w:numFmt w:val="bullet"/>
+      <w:lvlText w:val=""/>
+      <w:lvlJc w:val="left"/>
+      <w:pPr>
+        <w:tabs>
+          <w:tab w:val="num" w:pos="2160"/>
+        </w:tabs>
+        <w:ind w:left="2160" w:hanging="360"/>
+      </w:pPr>
+      <w:rPr>
+        <w:rFonts w:ascii="Wingdings" w:hAnsi="Wingdings" w:hint="default"/>
+        <w:sz w:val="20"/>
+      </w:rPr>
+    </w:lvl>
+    <w:lvl w:ilvl="3" w:tentative="1">
+      <w:start w:val="1"/>
+      <w:numFmt w:val="bullet"/>
+      <w:lvlText w:val=""/>
+      <w:lvlJc w:val="left"/>
+      <w:pPr>
+        <w:tabs>
+          <w:tab w:val="num" w:pos="2880"/>
+        </w:tabs>
+        <w:ind w:left="2880" w:hanging="360"/>
+      </w:pPr>
+      <w:rPr>
+        <w:rFonts w:ascii="Wingdings" w:hAnsi="Wingdings" w:hint="default"/>
+        <w:sz w:val="20"/>
+      </w:rPr>
+    </w:lvl>
+    <w:lvl w:ilvl="4" w:tentative="1">
+      <w:start w:val="1"/>
+      <w:numFmt w:val="bullet"/>
+      <w:lvlText w:val=""/>
+      <w:lvlJc w:val="left"/>
+      <w:pPr>
+        <w:tabs>
+          <w:tab w:val="num" w:pos="3600"/>
+        </w:tabs>
+        <w:ind w:left="3600" w:hanging="360"/>
+      </w:pPr>
+      <w:rPr>
+        <w:rFonts w:ascii="Wingdings" w:hAnsi="Wingdings" w:hint="default"/>
+        <w:sz w:val="20"/>
+      </w:rPr>
+    </w:lvl>
+    <w:lvl w:ilvl="5" w:tentative="1">
+      <w:start w:val="1"/>
+      <w:numFmt w:val="bullet"/>
+      <w:lvlText w:val=""/>
+      <w:lvlJc w:val="left"/>
+      <w:pPr>
+        <w:tabs>
+          <w:tab w:val="num" w:pos="4320"/>
+        </w:tabs>
+        <w:ind w:left="4320" w:hanging="360"/>
+      </w:pPr>
+      <w:rPr>
+        <w:rFonts w:ascii="Wingdings" w:hAnsi="Wingdings" w:hint="default"/>
+        <w:sz w:val="20"/>
+      </w:rPr>
+    </w:lvl>
+    <w:lvl w:ilvl="6" w:tentative="1">
+      <w:start w:val="1"/>
+      <w:numFmt w:val="bullet"/>
+      <w:lvlText w:val=""/>
+      <w:lvlJc w:val="left"/>
+      <w:pPr>
+        <w:tabs>
+          <w:tab w:val="num" w:pos="5040"/>
+        </w:tabs>
+        <w:ind w:left="5040" w:hanging="360"/>
+      </w:pPr>
+      <w:rPr>
+        <w:rFonts w:ascii="Wingdings" w:hAnsi="Wingdings" w:hint="default"/>
+        <w:sz w:val="20"/>
+      </w:rPr>
+    </w:lvl>
+    <w:lvl w:ilvl="7" w:tentative="1">
+      <w:start w:val="1"/>
+      <w:numFmt w:val="bullet"/>
+      <w:lvlText w:val=""/>
+      <w:lvlJc w:val="left"/>
+      <w:pPr>
+        <w:tabs>
+          <w:tab w:val="num" w:pos="5760"/>
+        </w:tabs>
+        <w:ind w:left="5760" w:hanging="360"/>
+      </w:pPr>
+      <w:rPr>
+        <w:rFonts w:ascii="Wingdings" w:hAnsi="Wingdings" w:hint="default"/>
+        <w:sz w:val="20"/>
+      </w:rPr>
+    </w:lvl>
+    <w:lvl w:ilvl="8" w:tentative="1">
+      <w:start w:val="1"/>
+      <w:numFmt w:val="bullet"/>
+      <w:lvlText w:val=""/>
+      <w:lvlJc w:val="left"/>
+      <w:pPr>
+        <w:tabs>
+          <w:tab w:val="num" w:pos="6480"/>
+        </w:tabs>
+        <w:ind w:left="6480" w:hanging="360"/>
+      </w:pPr>
+      <w:rPr>
+        <w:rFonts w:ascii="Wingdings" w:hAnsi="Wingdings" w:hint="default"/>
+        <w:sz w:val="20"/>
+      </w:rPr>
+    </w:lvl>
+  </w:abstractNum>
+  <w:abstractNum w:abstractNumId="19" w15:restartNumberingAfterBreak="0">
     <w:nsid w:val="4E9D2140"/>
     <w:multiLevelType w:val="hybridMultilevel"/>
     <w:tmpl w:val="AC8CF582"/>
@@ -3099,7 +3999,7 @@
       </w:rPr>
     </w:lvl>
   </w:abstractNum>
-  <w:abstractNum w:abstractNumId="8" w15:restartNumberingAfterBreak="0">
+  <w:abstractNum w:abstractNumId="20" w15:restartNumberingAfterBreak="0">
     <w:nsid w:val="5040765D"/>
     <w:multiLevelType w:val="hybridMultilevel"/>
     <w:tmpl w:val="974CBA76"/>
@@ -3212,7 +4112,7 @@
       </w:rPr>
     </w:lvl>
   </w:abstractNum>
-  <w:abstractNum w:abstractNumId="9" w15:restartNumberingAfterBreak="0">
+  <w:abstractNum w:abstractNumId="21" w15:restartNumberingAfterBreak="0">
     <w:nsid w:val="50A57F6F"/>
     <w:multiLevelType w:val="hybridMultilevel"/>
     <w:tmpl w:val="29FAC098"/>
@@ -3325,7 +4225,156 @@
       </w:rPr>
     </w:lvl>
   </w:abstractNum>
-  <w:abstractNum w:abstractNumId="10" w15:restartNumberingAfterBreak="0">
+  <w:abstractNum w:abstractNumId="22" w15:restartNumberingAfterBreak="0">
+    <w:nsid w:val="51144325"/>
+    <w:multiLevelType w:val="multilevel"/>
+    <w:tmpl w:val="4998C574"/>
+    <w:lvl w:ilvl="0">
+      <w:start w:val="1"/>
+      <w:numFmt w:val="bullet"/>
+      <w:lvlText w:val=""/>
+      <w:lvlJc w:val="left"/>
+      <w:pPr>
+        <w:tabs>
+          <w:tab w:val="num" w:pos="720"/>
+        </w:tabs>
+        <w:ind w:left="720" w:hanging="360"/>
+      </w:pPr>
+      <w:rPr>
+        <w:rFonts w:ascii="Symbol" w:hAnsi="Symbol" w:hint="default"/>
+        <w:sz w:val="20"/>
+      </w:rPr>
+    </w:lvl>
+    <w:lvl w:ilvl="1" w:tentative="1">
+      <w:start w:val="1"/>
+      <w:numFmt w:val="bullet"/>
+      <w:lvlText w:val="o"/>
+      <w:lvlJc w:val="left"/>
+      <w:pPr>
+        <w:tabs>
+          <w:tab w:val="num" w:pos="1440"/>
+        </w:tabs>
+        <w:ind w:left="1440" w:hanging="360"/>
+      </w:pPr>
+      <w:rPr>
+        <w:rFonts w:ascii="Courier New" w:hAnsi="Courier New" w:hint="default"/>
+        <w:sz w:val="20"/>
+      </w:rPr>
+    </w:lvl>
+    <w:lvl w:ilvl="2" w:tentative="1">
+      <w:start w:val="1"/>
+      <w:numFmt w:val="bullet"/>
+      <w:lvlText w:val=""/>
+      <w:lvlJc w:val="left"/>
+      <w:pPr>
+        <w:tabs>
+          <w:tab w:val="num" w:pos="2160"/>
+        </w:tabs>
+        <w:ind w:left="2160" w:hanging="360"/>
+      </w:pPr>
+      <w:rPr>
+        <w:rFonts w:ascii="Wingdings" w:hAnsi="Wingdings" w:hint="default"/>
+        <w:sz w:val="20"/>
+      </w:rPr>
+    </w:lvl>
+    <w:lvl w:ilvl="3" w:tentative="1">
+      <w:start w:val="1"/>
+      <w:numFmt w:val="bullet"/>
+      <w:lvlText w:val=""/>
+      <w:lvlJc w:val="left"/>
+      <w:pPr>
+        <w:tabs>
+          <w:tab w:val="num" w:pos="2880"/>
+        </w:tabs>
+        <w:ind w:left="2880" w:hanging="360"/>
+      </w:pPr>
+      <w:rPr>
+        <w:rFonts w:ascii="Wingdings" w:hAnsi="Wingdings" w:hint="default"/>
+        <w:sz w:val="20"/>
+      </w:rPr>
+    </w:lvl>
+    <w:lvl w:ilvl="4" w:tentative="1">
+      <w:start w:val="1"/>
+      <w:numFmt w:val="bullet"/>
+      <w:lvlText w:val=""/>
+      <w:lvlJc w:val="left"/>
+      <w:pPr>
+        <w:tabs>
+          <w:tab w:val="num" w:pos="3600"/>
+        </w:tabs>
+        <w:ind w:left="3600" w:hanging="360"/>
+      </w:pPr>
+      <w:rPr>
+        <w:rFonts w:ascii="Wingdings" w:hAnsi="Wingdings" w:hint="default"/>
+        <w:sz w:val="20"/>
+      </w:rPr>
+    </w:lvl>
+    <w:lvl w:ilvl="5" w:tentative="1">
+      <w:start w:val="1"/>
+      <w:numFmt w:val="bullet"/>
+      <w:lvlText w:val=""/>
+      <w:lvlJc w:val="left"/>
+      <w:pPr>
+        <w:tabs>
+          <w:tab w:val="num" w:pos="4320"/>
+        </w:tabs>
+        <w:ind w:left="4320" w:hanging="360"/>
+      </w:pPr>
+      <w:rPr>
+        <w:rFonts w:ascii="Wingdings" w:hAnsi="Wingdings" w:hint="default"/>
+        <w:sz w:val="20"/>
+      </w:rPr>
+    </w:lvl>
+    <w:lvl w:ilvl="6" w:tentative="1">
+      <w:start w:val="1"/>
+      <w:numFmt w:val="bullet"/>
+      <w:lvlText w:val=""/>
+      <w:lvlJc w:val="left"/>
+      <w:pPr>
+        <w:tabs>
+          <w:tab w:val="num" w:pos="5040"/>
+        </w:tabs>
+        <w:ind w:left="5040" w:hanging="360"/>
+      </w:pPr>
+      <w:rPr>
+        <w:rFonts w:ascii="Wingdings" w:hAnsi="Wingdings" w:hint="default"/>
+        <w:sz w:val="20"/>
+      </w:rPr>
+    </w:lvl>
+    <w:lvl w:ilvl="7" w:tentative="1">
+      <w:start w:val="1"/>
+      <w:numFmt w:val="bullet"/>
+      <w:lvlText w:val=""/>
+      <w:lvlJc w:val="left"/>
+      <w:pPr>
+        <w:tabs>
+          <w:tab w:val="num" w:pos="5760"/>
+        </w:tabs>
+        <w:ind w:left="5760" w:hanging="360"/>
+      </w:pPr>
+      <w:rPr>
+        <w:rFonts w:ascii="Wingdings" w:hAnsi="Wingdings" w:hint="default"/>
+        <w:sz w:val="20"/>
+      </w:rPr>
+    </w:lvl>
+    <w:lvl w:ilvl="8" w:tentative="1">
+      <w:start w:val="1"/>
+      <w:numFmt w:val="bullet"/>
+      <w:lvlText w:val=""/>
+      <w:lvlJc w:val="left"/>
+      <w:pPr>
+        <w:tabs>
+          <w:tab w:val="num" w:pos="6480"/>
+        </w:tabs>
+        <w:ind w:left="6480" w:hanging="360"/>
+      </w:pPr>
+      <w:rPr>
+        <w:rFonts w:ascii="Wingdings" w:hAnsi="Wingdings" w:hint="default"/>
+        <w:sz w:val="20"/>
+      </w:rPr>
+    </w:lvl>
+  </w:abstractNum>
+  <w:abstractNum w:abstractNumId="23" w15:restartNumberingAfterBreak="0">
     <w:nsid w:val="5DEC7146"/>
     <w:multiLevelType w:val="hybridMultilevel"/>
     <w:tmpl w:val="4FACCDC2"/>
@@ -3437,7 +4486,156 @@
       </w:rPr>
     </w:lvl>
   </w:abstractNum>
-  <w:abstractNum w:abstractNumId="11" w15:restartNumberingAfterBreak="0">
+  <w:abstractNum w:abstractNumId="24" w15:restartNumberingAfterBreak="0">
+    <w:nsid w:val="653B5472"/>
+    <w:multiLevelType w:val="multilevel"/>
+    <w:tmpl w:val="AFF870F6"/>
+    <w:lvl w:ilvl="0">
+      <w:start w:val="1"/>
+      <w:numFmt w:val="bullet"/>
+      <w:lvlText w:val=""/>
+      <w:lvlJc w:val="left"/>
+      <w:pPr>
+        <w:tabs>
+          <w:tab w:val="num" w:pos="720"/>
+        </w:tabs>
+        <w:ind w:left="720" w:hanging="360"/>
+      </w:pPr>
+      <w:rPr>
+        <w:rFonts w:ascii="Symbol" w:hAnsi="Symbol" w:hint="default"/>
+        <w:sz w:val="20"/>
+      </w:rPr>
+    </w:lvl>
+    <w:lvl w:ilvl="1" w:tentative="1">
+      <w:start w:val="1"/>
+      <w:numFmt w:val="bullet"/>
+      <w:lvlText w:val="o"/>
+      <w:lvlJc w:val="left"/>
+      <w:pPr>
+        <w:tabs>
+          <w:tab w:val="num" w:pos="1440"/>
+        </w:tabs>
+        <w:ind w:left="1440" w:hanging="360"/>
+      </w:pPr>
+      <w:rPr>
+        <w:rFonts w:ascii="Courier New" w:hAnsi="Courier New" w:hint="default"/>
+        <w:sz w:val="20"/>
+      </w:rPr>
+    </w:lvl>
+    <w:lvl w:ilvl="2" w:tentative="1">
+      <w:start w:val="1"/>
+      <w:numFmt w:val="bullet"/>
+      <w:lvlText w:val=""/>
+      <w:lvlJc w:val="left"/>
+      <w:pPr>
+        <w:tabs>
+          <w:tab w:val="num" w:pos="2160"/>
+        </w:tabs>
+        <w:ind w:left="2160" w:hanging="360"/>
+      </w:pPr>
+      <w:rPr>
+        <w:rFonts w:ascii="Wingdings" w:hAnsi="Wingdings" w:hint="default"/>
+        <w:sz w:val="20"/>
+      </w:rPr>
+    </w:lvl>
+    <w:lvl w:ilvl="3" w:tentative="1">
+      <w:start w:val="1"/>
+      <w:numFmt w:val="bullet"/>
+      <w:lvlText w:val=""/>
+      <w:lvlJc w:val="left"/>
+      <w:pPr>
+        <w:tabs>
+          <w:tab w:val="num" w:pos="2880"/>
+        </w:tabs>
+        <w:ind w:left="2880" w:hanging="360"/>
+      </w:pPr>
+      <w:rPr>
+        <w:rFonts w:ascii="Wingdings" w:hAnsi="Wingdings" w:hint="default"/>
+        <w:sz w:val="20"/>
+      </w:rPr>
+    </w:lvl>
+    <w:lvl w:ilvl="4" w:tentative="1">
+      <w:start w:val="1"/>
+      <w:numFmt w:val="bullet"/>
+      <w:lvlText w:val=""/>
+      <w:lvlJc w:val="left"/>
+      <w:pPr>
+        <w:tabs>
+          <w:tab w:val="num" w:pos="3600"/>
+        </w:tabs>
+        <w:ind w:left="3600" w:hanging="360"/>
+      </w:pPr>
+      <w:rPr>
+        <w:rFonts w:ascii="Wingdings" w:hAnsi="Wingdings" w:hint="default"/>
+        <w:sz w:val="20"/>
+      </w:rPr>
+    </w:lvl>
+    <w:lvl w:ilvl="5" w:tentative="1">
+      <w:start w:val="1"/>
+      <w:numFmt w:val="bullet"/>
+      <w:lvlText w:val=""/>
+      <w:lvlJc w:val="left"/>
+      <w:pPr>
+        <w:tabs>
+          <w:tab w:val="num" w:pos="4320"/>
+        </w:tabs>
+        <w:ind w:left="4320" w:hanging="360"/>
+      </w:pPr>
+      <w:rPr>
+        <w:rFonts w:ascii="Wingdings" w:hAnsi="Wingdings" w:hint="default"/>
+        <w:sz w:val="20"/>
+      </w:rPr>
+    </w:lvl>
+    <w:lvl w:ilvl="6" w:tentative="1">
+      <w:start w:val="1"/>
+      <w:numFmt w:val="bullet"/>
+      <w:lvlText w:val=""/>
+      <w:lvlJc w:val="left"/>
+      <w:pPr>
+        <w:tabs>
+          <w:tab w:val="num" w:pos="5040"/>
+        </w:tabs>
+        <w:ind w:left="5040" w:hanging="360"/>
+      </w:pPr>
+      <w:rPr>
+        <w:rFonts w:ascii="Wingdings" w:hAnsi="Wingdings" w:hint="default"/>
+        <w:sz w:val="20"/>
+      </w:rPr>
+    </w:lvl>
+    <w:lvl w:ilvl="7" w:tentative="1">
+      <w:start w:val="1"/>
+      <w:numFmt w:val="bullet"/>
+      <w:lvlText w:val=""/>
+      <w:lvlJc w:val="left"/>
+      <w:pPr>
+        <w:tabs>
+          <w:tab w:val="num" w:pos="5760"/>
+        </w:tabs>
+        <w:ind w:left="5760" w:hanging="360"/>
+      </w:pPr>
+      <w:rPr>
+        <w:rFonts w:ascii="Wingdings" w:hAnsi="Wingdings" w:hint="default"/>
+        <w:sz w:val="20"/>
+      </w:rPr>
+    </w:lvl>
+    <w:lvl w:ilvl="8" w:tentative="1">
+      <w:start w:val="1"/>
+      <w:numFmt w:val="bullet"/>
+      <w:lvlText w:val=""/>
+      <w:lvlJc w:val="left"/>
+      <w:pPr>
+        <w:tabs>
+          <w:tab w:val="num" w:pos="6480"/>
+        </w:tabs>
+        <w:ind w:left="6480" w:hanging="360"/>
+      </w:pPr>
+      <w:rPr>
+        <w:rFonts w:ascii="Wingdings" w:hAnsi="Wingdings" w:hint="default"/>
+        <w:sz w:val="20"/>
+      </w:rPr>
+    </w:lvl>
+  </w:abstractNum>
+  <w:abstractNum w:abstractNumId="25" w15:restartNumberingAfterBreak="0">
     <w:nsid w:val="66D25391"/>
     <w:multiLevelType w:val="hybridMultilevel"/>
     <w:tmpl w:val="6D4EC8BC"/>
@@ -3549,7 +4747,7 @@
       </w:rPr>
     </w:lvl>
   </w:abstractNum>
-  <w:abstractNum w:abstractNumId="12" w15:restartNumberingAfterBreak="0">
+  <w:abstractNum w:abstractNumId="26" w15:restartNumberingAfterBreak="0">
     <w:nsid w:val="70820289"/>
     <w:multiLevelType w:val="hybridMultilevel"/>
     <w:tmpl w:val="50ECEFC6"/>
@@ -3662,7 +4860,7 @@
       </w:rPr>
     </w:lvl>
   </w:abstractNum>
-  <w:abstractNum w:abstractNumId="13" w15:restartNumberingAfterBreak="0">
+  <w:abstractNum w:abstractNumId="27" w15:restartNumberingAfterBreak="0">
     <w:nsid w:val="744E1E7A"/>
     <w:multiLevelType w:val="hybridMultilevel"/>
     <w:tmpl w:val="7AE07F24"/>
@@ -3774,7 +4972,7 @@
       </w:rPr>
     </w:lvl>
   </w:abstractNum>
-  <w:abstractNum w:abstractNumId="14" w15:restartNumberingAfterBreak="0">
+  <w:abstractNum w:abstractNumId="28" w15:restartNumberingAfterBreak="0">
     <w:nsid w:val="77512ABA"/>
     <w:multiLevelType w:val="hybridMultilevel"/>
     <w:tmpl w:val="F8D6C7F6"/>
@@ -3887,50 +5085,396 @@
       </w:rPr>
     </w:lvl>
   </w:abstractNum>
+  <w:abstractNum w:abstractNumId="29" w15:restartNumberingAfterBreak="0">
+    <w:nsid w:val="7D0D3148"/>
+    <w:multiLevelType w:val="multilevel"/>
+    <w:tmpl w:val="C6B6E29A"/>
+    <w:lvl w:ilvl="0">
+      <w:start w:val="1"/>
+      <w:numFmt w:val="bullet"/>
+      <w:lvlText w:val=""/>
+      <w:lvlJc w:val="left"/>
+      <w:pPr>
+        <w:tabs>
+          <w:tab w:val="num" w:pos="720"/>
+        </w:tabs>
+        <w:ind w:left="720" w:hanging="360"/>
+      </w:pPr>
+      <w:rPr>
+        <w:rFonts w:ascii="Symbol" w:hAnsi="Symbol" w:hint="default"/>
+        <w:sz w:val="20"/>
+      </w:rPr>
+    </w:lvl>
+    <w:lvl w:ilvl="1">
+      <w:start w:val="1"/>
+      <w:numFmt w:val="bullet"/>
+      <w:lvlText w:val="o"/>
+      <w:lvlJc w:val="left"/>
+      <w:pPr>
+        <w:tabs>
+          <w:tab w:val="num" w:pos="1440"/>
+        </w:tabs>
+        <w:ind w:left="1440" w:hanging="360"/>
+      </w:pPr>
+      <w:rPr>
+        <w:rFonts w:ascii="Courier New" w:hAnsi="Courier New" w:hint="default"/>
+        <w:sz w:val="20"/>
+      </w:rPr>
+    </w:lvl>
+    <w:lvl w:ilvl="2" w:tentative="1">
+      <w:start w:val="1"/>
+      <w:numFmt w:val="bullet"/>
+      <w:lvlText w:val=""/>
+      <w:lvlJc w:val="left"/>
+      <w:pPr>
+        <w:tabs>
+          <w:tab w:val="num" w:pos="2160"/>
+        </w:tabs>
+        <w:ind w:left="2160" w:hanging="360"/>
+      </w:pPr>
+      <w:rPr>
+        <w:rFonts w:ascii="Wingdings" w:hAnsi="Wingdings" w:hint="default"/>
+        <w:sz w:val="20"/>
+      </w:rPr>
+    </w:lvl>
+    <w:lvl w:ilvl="3" w:tentative="1">
+      <w:start w:val="1"/>
+      <w:numFmt w:val="bullet"/>
+      <w:lvlText w:val=""/>
+      <w:lvlJc w:val="left"/>
+      <w:pPr>
+        <w:tabs>
+          <w:tab w:val="num" w:pos="2880"/>
+        </w:tabs>
+        <w:ind w:left="2880" w:hanging="360"/>
+      </w:pPr>
+      <w:rPr>
+        <w:rFonts w:ascii="Wingdings" w:hAnsi="Wingdings" w:hint="default"/>
+        <w:sz w:val="20"/>
+      </w:rPr>
+    </w:lvl>
+    <w:lvl w:ilvl="4" w:tentative="1">
+      <w:start w:val="1"/>
+      <w:numFmt w:val="bullet"/>
+      <w:lvlText w:val=""/>
+      <w:lvlJc w:val="left"/>
+      <w:pPr>
+        <w:tabs>
+          <w:tab w:val="num" w:pos="3600"/>
+        </w:tabs>
+        <w:ind w:left="3600" w:hanging="360"/>
+      </w:pPr>
+      <w:rPr>
+        <w:rFonts w:ascii="Wingdings" w:hAnsi="Wingdings" w:hint="default"/>
+        <w:sz w:val="20"/>
+      </w:rPr>
+    </w:lvl>
+    <w:lvl w:ilvl="5" w:tentative="1">
+      <w:start w:val="1"/>
+      <w:numFmt w:val="bullet"/>
+      <w:lvlText w:val=""/>
+      <w:lvlJc w:val="left"/>
+      <w:pPr>
+        <w:tabs>
+          <w:tab w:val="num" w:pos="4320"/>
+        </w:tabs>
+        <w:ind w:left="4320" w:hanging="360"/>
+      </w:pPr>
+      <w:rPr>
+        <w:rFonts w:ascii="Wingdings" w:hAnsi="Wingdings" w:hint="default"/>
+        <w:sz w:val="20"/>
+      </w:rPr>
+    </w:lvl>
+    <w:lvl w:ilvl="6" w:tentative="1">
+      <w:start w:val="1"/>
+      <w:numFmt w:val="bullet"/>
+      <w:lvlText w:val=""/>
+      <w:lvlJc w:val="left"/>
+      <w:pPr>
+        <w:tabs>
+          <w:tab w:val="num" w:pos="5040"/>
+        </w:tabs>
+        <w:ind w:left="5040" w:hanging="360"/>
+      </w:pPr>
+      <w:rPr>
+        <w:rFonts w:ascii="Wingdings" w:hAnsi="Wingdings" w:hint="default"/>
+        <w:sz w:val="20"/>
+      </w:rPr>
+    </w:lvl>
+    <w:lvl w:ilvl="7" w:tentative="1">
+      <w:start w:val="1"/>
+      <w:numFmt w:val="bullet"/>
+      <w:lvlText w:val=""/>
+      <w:lvlJc w:val="left"/>
+      <w:pPr>
+        <w:tabs>
+          <w:tab w:val="num" w:pos="5760"/>
+        </w:tabs>
+        <w:ind w:left="5760" w:hanging="360"/>
+      </w:pPr>
+      <w:rPr>
+        <w:rFonts w:ascii="Wingdings" w:hAnsi="Wingdings" w:hint="default"/>
+        <w:sz w:val="20"/>
+      </w:rPr>
+    </w:lvl>
+    <w:lvl w:ilvl="8" w:tentative="1">
+      <w:start w:val="1"/>
+      <w:numFmt w:val="bullet"/>
+      <w:lvlText w:val=""/>
+      <w:lvlJc w:val="left"/>
+      <w:pPr>
+        <w:tabs>
+          <w:tab w:val="num" w:pos="6480"/>
+        </w:tabs>
+        <w:ind w:left="6480" w:hanging="360"/>
+      </w:pPr>
+      <w:rPr>
+        <w:rFonts w:ascii="Wingdings" w:hAnsi="Wingdings" w:hint="default"/>
+        <w:sz w:val="20"/>
+      </w:rPr>
+    </w:lvl>
+  </w:abstractNum>
+  <w:abstractNum w:abstractNumId="30" w15:restartNumberingAfterBreak="0">
+    <w:nsid w:val="7E2224C5"/>
+    <w:multiLevelType w:val="multilevel"/>
+    <w:tmpl w:val="919806C8"/>
+    <w:lvl w:ilvl="0">
+      <w:start w:val="1"/>
+      <w:numFmt w:val="bullet"/>
+      <w:lvlText w:val=""/>
+      <w:lvlJc w:val="left"/>
+      <w:pPr>
+        <w:tabs>
+          <w:tab w:val="num" w:pos="720"/>
+        </w:tabs>
+        <w:ind w:left="720" w:hanging="360"/>
+      </w:pPr>
+      <w:rPr>
+        <w:rFonts w:ascii="Symbol" w:hAnsi="Symbol" w:hint="default"/>
+        <w:sz w:val="20"/>
+      </w:rPr>
+    </w:lvl>
+    <w:lvl w:ilvl="1" w:tentative="1">
+      <w:start w:val="1"/>
+      <w:numFmt w:val="bullet"/>
+      <w:lvlText w:val="o"/>
+      <w:lvlJc w:val="left"/>
+      <w:pPr>
+        <w:tabs>
+          <w:tab w:val="num" w:pos="1440"/>
+        </w:tabs>
+        <w:ind w:left="1440" w:hanging="360"/>
+      </w:pPr>
+      <w:rPr>
+        <w:rFonts w:ascii="Courier New" w:hAnsi="Courier New" w:hint="default"/>
+        <w:sz w:val="20"/>
+      </w:rPr>
+    </w:lvl>
+    <w:lvl w:ilvl="2" w:tentative="1">
+      <w:start w:val="1"/>
+      <w:numFmt w:val="bullet"/>
+      <w:lvlText w:val=""/>
+      <w:lvlJc w:val="left"/>
+      <w:pPr>
+        <w:tabs>
+          <w:tab w:val="num" w:pos="2160"/>
+        </w:tabs>
+        <w:ind w:left="2160" w:hanging="360"/>
+      </w:pPr>
+      <w:rPr>
+        <w:rFonts w:ascii="Wingdings" w:hAnsi="Wingdings" w:hint="default"/>
+        <w:sz w:val="20"/>
+      </w:rPr>
+    </w:lvl>
+    <w:lvl w:ilvl="3" w:tentative="1">
+      <w:start w:val="1"/>
+      <w:numFmt w:val="bullet"/>
+      <w:lvlText w:val=""/>
+      <w:lvlJc w:val="left"/>
+      <w:pPr>
+        <w:tabs>
+          <w:tab w:val="num" w:pos="2880"/>
+        </w:tabs>
+        <w:ind w:left="2880" w:hanging="360"/>
+      </w:pPr>
+      <w:rPr>
+        <w:rFonts w:ascii="Wingdings" w:hAnsi="Wingdings" w:hint="default"/>
+        <w:sz w:val="20"/>
+      </w:rPr>
+    </w:lvl>
+    <w:lvl w:ilvl="4" w:tentative="1">
+      <w:start w:val="1"/>
+      <w:numFmt w:val="bullet"/>
+      <w:lvlText w:val=""/>
+      <w:lvlJc w:val="left"/>
+      <w:pPr>
+        <w:tabs>
+          <w:tab w:val="num" w:pos="3600"/>
+        </w:tabs>
+        <w:ind w:left="3600" w:hanging="360"/>
+      </w:pPr>
+      <w:rPr>
+        <w:rFonts w:ascii="Wingdings" w:hAnsi="Wingdings" w:hint="default"/>
+        <w:sz w:val="20"/>
+      </w:rPr>
+    </w:lvl>
+    <w:lvl w:ilvl="5" w:tentative="1">
+      <w:start w:val="1"/>
+      <w:numFmt w:val="bullet"/>
+      <w:lvlText w:val=""/>
+      <w:lvlJc w:val="left"/>
+      <w:pPr>
+        <w:tabs>
+          <w:tab w:val="num" w:pos="4320"/>
+        </w:tabs>
+        <w:ind w:left="4320" w:hanging="360"/>
+      </w:pPr>
+      <w:rPr>
+        <w:rFonts w:ascii="Wingdings" w:hAnsi="Wingdings" w:hint="default"/>
+        <w:sz w:val="20"/>
+      </w:rPr>
+    </w:lvl>
+    <w:lvl w:ilvl="6" w:tentative="1">
+      <w:start w:val="1"/>
+      <w:numFmt w:val="bullet"/>
+      <w:lvlText w:val=""/>
+      <w:lvlJc w:val="left"/>
+      <w:pPr>
+        <w:tabs>
+          <w:tab w:val="num" w:pos="5040"/>
+        </w:tabs>
+        <w:ind w:left="5040" w:hanging="360"/>
+      </w:pPr>
+      <w:rPr>
+        <w:rFonts w:ascii="Wingdings" w:hAnsi="Wingdings" w:hint="default"/>
+        <w:sz w:val="20"/>
+      </w:rPr>
+    </w:lvl>
+    <w:lvl w:ilvl="7" w:tentative="1">
+      <w:start w:val="1"/>
+      <w:numFmt w:val="bullet"/>
+      <w:lvlText w:val=""/>
+      <w:lvlJc w:val="left"/>
+      <w:pPr>
+        <w:tabs>
+          <w:tab w:val="num" w:pos="5760"/>
+        </w:tabs>
+        <w:ind w:left="5760" w:hanging="360"/>
+      </w:pPr>
+      <w:rPr>
+        <w:rFonts w:ascii="Wingdings" w:hAnsi="Wingdings" w:hint="default"/>
+        <w:sz w:val="20"/>
+      </w:rPr>
+    </w:lvl>
+    <w:lvl w:ilvl="8" w:tentative="1">
+      <w:start w:val="1"/>
+      <w:numFmt w:val="bullet"/>
+      <w:lvlText w:val=""/>
+      <w:lvlJc w:val="left"/>
+      <w:pPr>
+        <w:tabs>
+          <w:tab w:val="num" w:pos="6480"/>
+        </w:tabs>
+        <w:ind w:left="6480" w:hanging="360"/>
+      </w:pPr>
+      <w:rPr>
+        <w:rFonts w:ascii="Wingdings" w:hAnsi="Wingdings" w:hint="default"/>
+        <w:sz w:val="20"/>
+      </w:rPr>
+    </w:lvl>
+  </w:abstractNum>
   <w:num w:numId="1" w16cid:durableId="812988421">
+    <w:abstractNumId w:val="19"/>
+  </w:num>
+  <w:num w:numId="2" w16cid:durableId="1224099055">
+    <w:abstractNumId w:val="21"/>
+  </w:num>
+  <w:num w:numId="3" w16cid:durableId="1977879000">
+    <w:abstractNumId w:val="23"/>
+  </w:num>
+  <w:num w:numId="4" w16cid:durableId="2091075829">
+    <w:abstractNumId w:val="3"/>
+  </w:num>
+  <w:num w:numId="5" w16cid:durableId="244346149">
+    <w:abstractNumId w:val="27"/>
+  </w:num>
+  <w:num w:numId="6" w16cid:durableId="1242182345">
+    <w:abstractNumId w:val="28"/>
+  </w:num>
+  <w:num w:numId="7" w16cid:durableId="356199678">
+    <w:abstractNumId w:val="11"/>
+  </w:num>
+  <w:num w:numId="8" w16cid:durableId="456872196">
+    <w:abstractNumId w:val="20"/>
+  </w:num>
+  <w:num w:numId="9" w16cid:durableId="1394742624">
+    <w:abstractNumId w:val="6"/>
+  </w:num>
+  <w:num w:numId="10" w16cid:durableId="982350026">
+    <w:abstractNumId w:val="25"/>
+  </w:num>
+  <w:num w:numId="11" w16cid:durableId="597254672">
+    <w:abstractNumId w:val="13"/>
+  </w:num>
+  <w:num w:numId="12" w16cid:durableId="1583684580">
+    <w:abstractNumId w:val="26"/>
+  </w:num>
+  <w:num w:numId="13" w16cid:durableId="1249314310">
+    <w:abstractNumId w:val="14"/>
+  </w:num>
+  <w:num w:numId="14" w16cid:durableId="782920188">
     <w:abstractNumId w:val="7"/>
   </w:num>
-  <w:num w:numId="2" w16cid:durableId="1224099055">
+  <w:num w:numId="15" w16cid:durableId="1334646902">
+    <w:abstractNumId w:val="2"/>
+  </w:num>
+  <w:num w:numId="16" w16cid:durableId="604849985">
+    <w:abstractNumId w:val="17"/>
+  </w:num>
+  <w:num w:numId="17" w16cid:durableId="223838094">
+    <w:abstractNumId w:val="15"/>
+  </w:num>
+  <w:num w:numId="18" w16cid:durableId="112556309">
+    <w:abstractNumId w:val="10"/>
+  </w:num>
+  <w:num w:numId="19" w16cid:durableId="804545926">
+    <w:abstractNumId w:val="30"/>
+  </w:num>
+  <w:num w:numId="20" w16cid:durableId="993946823">
+    <w:abstractNumId w:val="1"/>
+  </w:num>
+  <w:num w:numId="21" w16cid:durableId="253707884">
+    <w:abstractNumId w:val="24"/>
+  </w:num>
+  <w:num w:numId="22" w16cid:durableId="1890652616">
+    <w:abstractNumId w:val="4"/>
+  </w:num>
+  <w:num w:numId="23" w16cid:durableId="1399865789">
+    <w:abstractNumId w:val="22"/>
+  </w:num>
+  <w:num w:numId="24" w16cid:durableId="1776437474">
+    <w:abstractNumId w:val="5"/>
+  </w:num>
+  <w:num w:numId="25" w16cid:durableId="1735465362">
+    <w:abstractNumId w:val="12"/>
+  </w:num>
+  <w:num w:numId="26" w16cid:durableId="1870607890">
     <w:abstractNumId w:val="9"/>
   </w:num>
-  <w:num w:numId="3" w16cid:durableId="1977879000">
-    <w:abstractNumId w:val="10"/>
+  <w:num w:numId="27" w16cid:durableId="1760591094">
+    <w:abstractNumId w:val="29"/>
   </w:num>
-  <w:num w:numId="4" w16cid:durableId="2091075829">
-    <w:abstractNumId w:val="1"/>
+  <w:num w:numId="28" w16cid:durableId="978654002">
+    <w:abstractNumId w:val="16"/>
   </w:num>
-  <w:num w:numId="5" w16cid:durableId="244346149">
-    <w:abstractNumId w:val="13"/>
+  <w:num w:numId="29" w16cid:durableId="655497215">
+    <w:abstractNumId w:val="0"/>
   </w:num>
-  <w:num w:numId="6" w16cid:durableId="1242182345">
-    <w:abstractNumId w:val="14"/>
-  </w:num>
-  <w:num w:numId="7" w16cid:durableId="356199678">
-    <w:abstractNumId w:val="4"/>
-  </w:num>
-  <w:num w:numId="8" w16cid:durableId="456872196">
+  <w:num w:numId="30" w16cid:durableId="329992285">
     <w:abstractNumId w:val="8"/>
   </w:num>
-  <w:num w:numId="9" w16cid:durableId="1394742624">
-    <w:abstractNumId w:val="2"/>
-  </w:num>
-  <w:num w:numId="10" w16cid:durableId="982350026">
-    <w:abstractNumId w:val="11"/>
-  </w:num>
-  <w:num w:numId="11" w16cid:durableId="597254672">
-    <w:abstractNumId w:val="5"/>
-  </w:num>
-  <w:num w:numId="12" w16cid:durableId="1583684580">
-    <w:abstractNumId w:val="12"/>
-  </w:num>
-  <w:num w:numId="13" w16cid:durableId="1249314310">
-    <w:abstractNumId w:val="6"/>
-  </w:num>
-  <w:num w:numId="14" w16cid:durableId="782920188">
-    <w:abstractNumId w:val="3"/>
-  </w:num>
-  <w:num w:numId="15" w16cid:durableId="1334646902">
-    <w:abstractNumId w:val="0"/>
+  <w:num w:numId="31" w16cid:durableId="1595742830">
+    <w:abstractNumId w:val="18"/>
   </w:num>
 </w:numbering>
 </file>

</xml_diff>